<commit_message>
Entrega Final - Lab 3
</commit_message>
<xml_diff>
--- a/Docs/Observaciones-Lab 3.docx
+++ b/Docs/Observaciones-Lab 3.docx
@@ -4,10 +4,16 @@
   <w:body>
     <w:p>
       <w:pPr>
-        <w:pStyle w:val="Title"/>
+        <w:pStyle w:val="Ttulo"/>
         <w:jc w:val="center"/>
-      </w:pPr>
-      <w:r>
+        <w:rPr>
+          <w:lang w:val="es-CO"/>
+        </w:rPr>
+      </w:pPr>
+      <w:r>
+        <w:rPr>
+          <w:lang w:val="es-CO"/>
+        </w:rPr>
         <w:t>OBSERVACIONES DEL LA PRACTICA</w:t>
       </w:r>
     </w:p>
@@ -76,7 +82,7 @@
     </w:p>
     <w:p>
       <w:pPr>
-        <w:pStyle w:val="ListParagraph"/>
+        <w:pStyle w:val="Prrafodelista"/>
         <w:numPr>
           <w:ilvl w:val="0"/>
           <w:numId w:val="1"/>
@@ -84,12 +90,16 @@
         <w:spacing w:after="0"/>
         <w:jc w:val="both"/>
         <w:rPr>
-          <w:lang w:val="es-419"/>
-        </w:rPr>
-      </w:pPr>
-      <w:r>
-        <w:rPr>
-          <w:rFonts w:ascii="Dax-Regular" w:hAnsi="Dax-Regular"/>
+          <w:b/>
+          <w:bCs/>
+          <w:lang w:val="es-419"/>
+        </w:rPr>
+      </w:pPr>
+      <w:r>
+        <w:rPr>
+          <w:rFonts w:ascii="Dax-Regular" w:hAnsi="Dax-Regular"/>
+          <w:b/>
+          <w:bCs/>
           <w:lang w:val="es-419"/>
         </w:rPr>
         <w:t xml:space="preserve">¿Cuáles son los mecanismos de interacción (I/O: Input/Output) que tiene el </w:t>
@@ -106,6 +116,8 @@
       <w:r>
         <w:rPr>
           <w:rFonts w:ascii="Dax-Regular" w:hAnsi="Dax-Regular"/>
+          <w:b/>
+          <w:bCs/>
           <w:lang w:val="es-419"/>
         </w:rPr>
         <w:t>con el usuario?</w:t>
@@ -113,7 +125,2284 @@
     </w:p>
     <w:p>
       <w:pPr>
-        <w:pStyle w:val="ListParagraph"/>
+        <w:pStyle w:val="Prrafodelista"/>
+        <w:numPr>
+          <w:ilvl w:val="1"/>
+          <w:numId w:val="1"/>
+        </w:numPr>
+        <w:spacing w:after="0"/>
+        <w:jc w:val="both"/>
+        <w:rPr>
+          <w:lang w:val="es-419"/>
+        </w:rPr>
+      </w:pPr>
+      <w:r>
+        <w:rPr>
+          <w:rFonts w:ascii="Dax-Regular" w:hAnsi="Dax-Regular"/>
+          <w:lang w:val="es-419"/>
+        </w:rPr>
+        <w:t>El archivo view.py cuenta con un unico mecanismo de interacción con el usuario que es input. Este mecanismo se utiliza en diferentes ocasiones en el código.</w:t>
+      </w:r>
+    </w:p>
+    <w:p>
+      <w:pPr>
+        <w:spacing w:after="0"/>
+        <w:jc w:val="both"/>
+        <w:rPr>
+          <w:lang w:val="es-419"/>
+        </w:rPr>
+      </w:pPr>
+      <w:r>
+        <w:rPr>
+          <w:lang w:val="es-419"/>
+        </w:rPr>
+        <w:t>Código:</w:t>
+      </w:r>
+    </w:p>
+    <w:p>
+      <w:pPr>
+        <w:shd w:val="clear" w:color="auto" w:fill="1E1E1E"/>
+        <w:spacing w:after="0" w:line="270" w:lineRule="atLeast"/>
+        <w:rPr>
+          <w:rFonts w:ascii="Menlo" w:eastAsia="Times New Roman" w:hAnsi="Menlo" w:cs="Menlo"/>
+          <w:noProof w:val="0"/>
+          <w:color w:val="D4D4D4"/>
+          <w:sz w:val="18"/>
+          <w:szCs w:val="18"/>
+          <w:lang w:val="es-CO" w:eastAsia="es-MX"/>
+        </w:rPr>
+      </w:pPr>
+      <w:r>
+        <w:rPr>
+          <w:rFonts w:ascii="Menlo" w:eastAsia="Times New Roman" w:hAnsi="Menlo" w:cs="Menlo"/>
+          <w:noProof w:val="0"/>
+          <w:color w:val="C586C0"/>
+          <w:sz w:val="18"/>
+          <w:szCs w:val="18"/>
+          <w:lang w:val="es-CO" w:eastAsia="es-MX"/>
+        </w:rPr>
+        <w:t>while</w:t>
+      </w:r>
+      <w:r>
+        <w:rPr>
+          <w:rFonts w:ascii="Menlo" w:eastAsia="Times New Roman" w:hAnsi="Menlo" w:cs="Menlo"/>
+          <w:noProof w:val="0"/>
+          <w:color w:val="D4D4D4"/>
+          <w:sz w:val="18"/>
+          <w:szCs w:val="18"/>
+          <w:lang w:val="es-CO" w:eastAsia="es-MX"/>
+        </w:rPr>
+        <w:t xml:space="preserve"> </w:t>
+      </w:r>
+      <w:r>
+        <w:rPr>
+          <w:rFonts w:ascii="Menlo" w:eastAsia="Times New Roman" w:hAnsi="Menlo" w:cs="Menlo"/>
+          <w:noProof w:val="0"/>
+          <w:color w:val="569CD6"/>
+          <w:sz w:val="18"/>
+          <w:szCs w:val="18"/>
+          <w:lang w:val="es-CO" w:eastAsia="es-MX"/>
+        </w:rPr>
+        <w:t>True</w:t>
+      </w:r>
+      <w:r>
+        <w:rPr>
+          <w:rFonts w:ascii="Menlo" w:eastAsia="Times New Roman" w:hAnsi="Menlo" w:cs="Menlo"/>
+          <w:noProof w:val="0"/>
+          <w:color w:val="D4D4D4"/>
+          <w:sz w:val="18"/>
+          <w:szCs w:val="18"/>
+          <w:lang w:val="es-CO" w:eastAsia="es-MX"/>
+        </w:rPr>
+        <w:t>:</w:t>
+      </w:r>
+    </w:p>
+    <w:p>
+      <w:pPr>
+        <w:shd w:val="clear" w:color="auto" w:fill="1E1E1E"/>
+        <w:spacing w:after="0" w:line="270" w:lineRule="atLeast"/>
+        <w:rPr>
+          <w:rFonts w:ascii="Menlo" w:eastAsia="Times New Roman" w:hAnsi="Menlo" w:cs="Menlo"/>
+          <w:noProof w:val="0"/>
+          <w:color w:val="D4D4D4"/>
+          <w:sz w:val="18"/>
+          <w:szCs w:val="18"/>
+          <w:lang w:val="es-CO" w:eastAsia="es-MX"/>
+        </w:rPr>
+      </w:pPr>
+      <w:r>
+        <w:rPr>
+          <w:rFonts w:ascii="Menlo" w:eastAsia="Times New Roman" w:hAnsi="Menlo" w:cs="Menlo"/>
+          <w:noProof w:val="0"/>
+          <w:color w:val="D4D4D4"/>
+          <w:sz w:val="18"/>
+          <w:szCs w:val="18"/>
+          <w:lang w:val="es-CO" w:eastAsia="es-MX"/>
+        </w:rPr>
+        <w:t xml:space="preserve">    printMenu()</w:t>
+      </w:r>
+    </w:p>
+    <w:p>
+      <w:pPr>
+        <w:shd w:val="clear" w:color="auto" w:fill="1E1E1E"/>
+        <w:spacing w:after="0" w:line="270" w:lineRule="atLeast"/>
+        <w:rPr>
+          <w:rFonts w:ascii="Menlo" w:eastAsia="Times New Roman" w:hAnsi="Menlo" w:cs="Menlo"/>
+          <w:b/>
+          <w:bCs/>
+          <w:noProof w:val="0"/>
+          <w:color w:val="D4D4D4"/>
+          <w:sz w:val="18"/>
+          <w:szCs w:val="18"/>
+          <w:lang w:val="es-CO" w:eastAsia="es-MX"/>
+        </w:rPr>
+      </w:pPr>
+      <w:r>
+        <w:rPr>
+          <w:rFonts w:ascii="Menlo" w:eastAsia="Times New Roman" w:hAnsi="Menlo" w:cs="Menlo"/>
+          <w:b/>
+          <w:bCs/>
+          <w:noProof w:val="0"/>
+          <w:color w:val="D4D4D4"/>
+          <w:sz w:val="18"/>
+          <w:szCs w:val="18"/>
+          <w:lang w:val="es-CO" w:eastAsia="es-MX"/>
+        </w:rPr>
+        <w:t xml:space="preserve">    </w:t>
+      </w:r>
+      <w:r>
+        <w:rPr>
+          <w:rFonts w:ascii="Menlo" w:eastAsia="Times New Roman" w:hAnsi="Menlo" w:cs="Menlo"/>
+          <w:b/>
+          <w:bCs/>
+          <w:noProof w:val="0"/>
+          <w:color w:val="D4D4D4"/>
+          <w:sz w:val="18"/>
+          <w:szCs w:val="18"/>
+          <w:highlight w:val="red"/>
+          <w:lang w:val="es-CO" w:eastAsia="es-MX"/>
+        </w:rPr>
+        <w:t xml:space="preserve">inputs = </w:t>
+      </w:r>
+      <w:r>
+        <w:rPr>
+          <w:rFonts w:ascii="Menlo" w:eastAsia="Times New Roman" w:hAnsi="Menlo" w:cs="Menlo"/>
+          <w:b/>
+          <w:bCs/>
+          <w:noProof w:val="0"/>
+          <w:color w:val="DCDCAA"/>
+          <w:sz w:val="18"/>
+          <w:szCs w:val="18"/>
+          <w:highlight w:val="red"/>
+          <w:lang w:val="es-CO" w:eastAsia="es-MX"/>
+        </w:rPr>
+        <w:t>input</w:t>
+      </w:r>
+      <w:r>
+        <w:rPr>
+          <w:rFonts w:ascii="Menlo" w:eastAsia="Times New Roman" w:hAnsi="Menlo" w:cs="Menlo"/>
+          <w:b/>
+          <w:bCs/>
+          <w:noProof w:val="0"/>
+          <w:color w:val="D4D4D4"/>
+          <w:sz w:val="18"/>
+          <w:szCs w:val="18"/>
+          <w:highlight w:val="red"/>
+          <w:lang w:val="es-CO" w:eastAsia="es-MX"/>
+        </w:rPr>
+        <w:t>(</w:t>
+      </w:r>
+      <w:r>
+        <w:rPr>
+          <w:rFonts w:ascii="Menlo" w:eastAsia="Times New Roman" w:hAnsi="Menlo" w:cs="Menlo"/>
+          <w:b/>
+          <w:bCs/>
+          <w:noProof w:val="0"/>
+          <w:color w:val="CE9178"/>
+          <w:sz w:val="18"/>
+          <w:szCs w:val="18"/>
+          <w:highlight w:val="red"/>
+          <w:lang w:val="es-CO" w:eastAsia="es-MX"/>
+        </w:rPr>
+        <w:t>'Seleccione una opción para continuar</w:t>
+      </w:r>
+      <w:r>
+        <w:rPr>
+          <w:rFonts w:ascii="Menlo" w:eastAsia="Times New Roman" w:hAnsi="Menlo" w:cs="Menlo"/>
+          <w:b/>
+          <w:bCs/>
+          <w:noProof w:val="0"/>
+          <w:color w:val="D7BA7D"/>
+          <w:sz w:val="18"/>
+          <w:szCs w:val="18"/>
+          <w:highlight w:val="red"/>
+          <w:lang w:val="es-CO" w:eastAsia="es-MX"/>
+        </w:rPr>
+        <w:t>\n</w:t>
+      </w:r>
+      <w:r>
+        <w:rPr>
+          <w:rFonts w:ascii="Menlo" w:eastAsia="Times New Roman" w:hAnsi="Menlo" w:cs="Menlo"/>
+          <w:b/>
+          <w:bCs/>
+          <w:noProof w:val="0"/>
+          <w:color w:val="CE9178"/>
+          <w:sz w:val="18"/>
+          <w:szCs w:val="18"/>
+          <w:highlight w:val="red"/>
+          <w:lang w:val="es-CO" w:eastAsia="es-MX"/>
+        </w:rPr>
+        <w:t>'</w:t>
+      </w:r>
+      <w:r>
+        <w:rPr>
+          <w:rFonts w:ascii="Menlo" w:eastAsia="Times New Roman" w:hAnsi="Menlo" w:cs="Menlo"/>
+          <w:b/>
+          <w:bCs/>
+          <w:noProof w:val="0"/>
+          <w:color w:val="D4D4D4"/>
+          <w:sz w:val="18"/>
+          <w:szCs w:val="18"/>
+          <w:highlight w:val="red"/>
+          <w:lang w:val="es-CO" w:eastAsia="es-MX"/>
+        </w:rPr>
+        <w:t>)</w:t>
+      </w:r>
+    </w:p>
+    <w:p>
+      <w:pPr>
+        <w:shd w:val="clear" w:color="auto" w:fill="1E1E1E"/>
+        <w:spacing w:after="0" w:line="270" w:lineRule="atLeast"/>
+        <w:rPr>
+          <w:rFonts w:ascii="Menlo" w:eastAsia="Times New Roman" w:hAnsi="Menlo" w:cs="Menlo"/>
+          <w:noProof w:val="0"/>
+          <w:color w:val="D4D4D4"/>
+          <w:sz w:val="18"/>
+          <w:szCs w:val="18"/>
+          <w:lang w:val="es-CO" w:eastAsia="es-MX"/>
+        </w:rPr>
+      </w:pPr>
+      <w:r>
+        <w:rPr>
+          <w:rFonts w:ascii="Menlo" w:eastAsia="Times New Roman" w:hAnsi="Menlo" w:cs="Menlo"/>
+          <w:noProof w:val="0"/>
+          <w:color w:val="D4D4D4"/>
+          <w:sz w:val="18"/>
+          <w:szCs w:val="18"/>
+          <w:lang w:val="es-CO" w:eastAsia="es-MX"/>
+        </w:rPr>
+        <w:t xml:space="preserve">    </w:t>
+      </w:r>
+      <w:r>
+        <w:rPr>
+          <w:rFonts w:ascii="Menlo" w:eastAsia="Times New Roman" w:hAnsi="Menlo" w:cs="Menlo"/>
+          <w:noProof w:val="0"/>
+          <w:color w:val="C586C0"/>
+          <w:sz w:val="18"/>
+          <w:szCs w:val="18"/>
+          <w:lang w:val="es-CO" w:eastAsia="es-MX"/>
+        </w:rPr>
+        <w:t>if</w:t>
+      </w:r>
+      <w:r>
+        <w:rPr>
+          <w:rFonts w:ascii="Menlo" w:eastAsia="Times New Roman" w:hAnsi="Menlo" w:cs="Menlo"/>
+          <w:noProof w:val="0"/>
+          <w:color w:val="D4D4D4"/>
+          <w:sz w:val="18"/>
+          <w:szCs w:val="18"/>
+          <w:lang w:val="es-CO" w:eastAsia="es-MX"/>
+        </w:rPr>
+        <w:t xml:space="preserve"> </w:t>
+      </w:r>
+      <w:r>
+        <w:rPr>
+          <w:rFonts w:ascii="Menlo" w:eastAsia="Times New Roman" w:hAnsi="Menlo" w:cs="Menlo"/>
+          <w:noProof w:val="0"/>
+          <w:color w:val="4EC9B0"/>
+          <w:sz w:val="18"/>
+          <w:szCs w:val="18"/>
+          <w:lang w:val="es-CO" w:eastAsia="es-MX"/>
+        </w:rPr>
+        <w:t>int</w:t>
+      </w:r>
+      <w:r>
+        <w:rPr>
+          <w:rFonts w:ascii="Menlo" w:eastAsia="Times New Roman" w:hAnsi="Menlo" w:cs="Menlo"/>
+          <w:noProof w:val="0"/>
+          <w:color w:val="D4D4D4"/>
+          <w:sz w:val="18"/>
+          <w:szCs w:val="18"/>
+          <w:lang w:val="es-CO" w:eastAsia="es-MX"/>
+        </w:rPr>
+        <w:t>(inputs[</w:t>
+      </w:r>
+      <w:r>
+        <w:rPr>
+          <w:rFonts w:ascii="Menlo" w:eastAsia="Times New Roman" w:hAnsi="Menlo" w:cs="Menlo"/>
+          <w:noProof w:val="0"/>
+          <w:color w:val="B5CEA8"/>
+          <w:sz w:val="18"/>
+          <w:szCs w:val="18"/>
+          <w:lang w:val="es-CO" w:eastAsia="es-MX"/>
+        </w:rPr>
+        <w:t>0</w:t>
+      </w:r>
+      <w:r>
+        <w:rPr>
+          <w:rFonts w:ascii="Menlo" w:eastAsia="Times New Roman" w:hAnsi="Menlo" w:cs="Menlo"/>
+          <w:noProof w:val="0"/>
+          <w:color w:val="D4D4D4"/>
+          <w:sz w:val="18"/>
+          <w:szCs w:val="18"/>
+          <w:lang w:val="es-CO" w:eastAsia="es-MX"/>
+        </w:rPr>
+        <w:t xml:space="preserve">]) == </w:t>
+      </w:r>
+      <w:r>
+        <w:rPr>
+          <w:rFonts w:ascii="Menlo" w:eastAsia="Times New Roman" w:hAnsi="Menlo" w:cs="Menlo"/>
+          <w:noProof w:val="0"/>
+          <w:color w:val="B5CEA8"/>
+          <w:sz w:val="18"/>
+          <w:szCs w:val="18"/>
+          <w:lang w:val="es-CO" w:eastAsia="es-MX"/>
+        </w:rPr>
+        <w:t>1</w:t>
+      </w:r>
+      <w:r>
+        <w:rPr>
+          <w:rFonts w:ascii="Menlo" w:eastAsia="Times New Roman" w:hAnsi="Menlo" w:cs="Menlo"/>
+          <w:noProof w:val="0"/>
+          <w:color w:val="D4D4D4"/>
+          <w:sz w:val="18"/>
+          <w:szCs w:val="18"/>
+          <w:lang w:val="es-CO" w:eastAsia="es-MX"/>
+        </w:rPr>
+        <w:t>:</w:t>
+      </w:r>
+    </w:p>
+    <w:p>
+      <w:pPr>
+        <w:shd w:val="clear" w:color="auto" w:fill="1E1E1E"/>
+        <w:spacing w:after="0" w:line="270" w:lineRule="atLeast"/>
+        <w:rPr>
+          <w:rFonts w:ascii="Menlo" w:eastAsia="Times New Roman" w:hAnsi="Menlo" w:cs="Menlo"/>
+          <w:noProof w:val="0"/>
+          <w:color w:val="D4D4D4"/>
+          <w:sz w:val="18"/>
+          <w:szCs w:val="18"/>
+          <w:lang w:val="es-CO" w:eastAsia="es-MX"/>
+        </w:rPr>
+      </w:pPr>
+      <w:r>
+        <w:rPr>
+          <w:rFonts w:ascii="Menlo" w:eastAsia="Times New Roman" w:hAnsi="Menlo" w:cs="Menlo"/>
+          <w:noProof w:val="0"/>
+          <w:color w:val="D4D4D4"/>
+          <w:sz w:val="18"/>
+          <w:szCs w:val="18"/>
+          <w:lang w:val="es-CO" w:eastAsia="es-MX"/>
+        </w:rPr>
+        <w:t xml:space="preserve">        </w:t>
+      </w:r>
+      <w:r>
+        <w:rPr>
+          <w:rFonts w:ascii="Menlo" w:eastAsia="Times New Roman" w:hAnsi="Menlo" w:cs="Menlo"/>
+          <w:noProof w:val="0"/>
+          <w:color w:val="DCDCAA"/>
+          <w:sz w:val="18"/>
+          <w:szCs w:val="18"/>
+          <w:lang w:val="es-CO" w:eastAsia="es-MX"/>
+        </w:rPr>
+        <w:t>print</w:t>
+      </w:r>
+      <w:r>
+        <w:rPr>
+          <w:rFonts w:ascii="Menlo" w:eastAsia="Times New Roman" w:hAnsi="Menlo" w:cs="Menlo"/>
+          <w:noProof w:val="0"/>
+          <w:color w:val="D4D4D4"/>
+          <w:sz w:val="18"/>
+          <w:szCs w:val="18"/>
+          <w:lang w:val="es-CO" w:eastAsia="es-MX"/>
+        </w:rPr>
+        <w:t>(</w:t>
+      </w:r>
+      <w:r>
+        <w:rPr>
+          <w:rFonts w:ascii="Menlo" w:eastAsia="Times New Roman" w:hAnsi="Menlo" w:cs="Menlo"/>
+          <w:noProof w:val="0"/>
+          <w:color w:val="CE9178"/>
+          <w:sz w:val="18"/>
+          <w:szCs w:val="18"/>
+          <w:lang w:val="es-CO" w:eastAsia="es-MX"/>
+        </w:rPr>
+        <w:t>"Cargando información de los archivos ...."</w:t>
+      </w:r>
+      <w:r>
+        <w:rPr>
+          <w:rFonts w:ascii="Menlo" w:eastAsia="Times New Roman" w:hAnsi="Menlo" w:cs="Menlo"/>
+          <w:noProof w:val="0"/>
+          <w:color w:val="D4D4D4"/>
+          <w:sz w:val="18"/>
+          <w:szCs w:val="18"/>
+          <w:lang w:val="es-CO" w:eastAsia="es-MX"/>
+        </w:rPr>
+        <w:t>)</w:t>
+      </w:r>
+    </w:p>
+    <w:p>
+      <w:pPr>
+        <w:shd w:val="clear" w:color="auto" w:fill="1E1E1E"/>
+        <w:spacing w:after="0" w:line="270" w:lineRule="atLeast"/>
+        <w:rPr>
+          <w:rFonts w:ascii="Menlo" w:eastAsia="Times New Roman" w:hAnsi="Menlo" w:cs="Menlo"/>
+          <w:noProof w:val="0"/>
+          <w:color w:val="D4D4D4"/>
+          <w:sz w:val="18"/>
+          <w:szCs w:val="18"/>
+          <w:lang w:val="es-CO" w:eastAsia="es-MX"/>
+        </w:rPr>
+      </w:pPr>
+      <w:r>
+        <w:rPr>
+          <w:rFonts w:ascii="Menlo" w:eastAsia="Times New Roman" w:hAnsi="Menlo" w:cs="Menlo"/>
+          <w:noProof w:val="0"/>
+          <w:color w:val="D4D4D4"/>
+          <w:sz w:val="18"/>
+          <w:szCs w:val="18"/>
+          <w:lang w:val="es-CO" w:eastAsia="es-MX"/>
+        </w:rPr>
+        <w:t xml:space="preserve">        catalog = initCatalog()</w:t>
+      </w:r>
+    </w:p>
+    <w:p>
+      <w:pPr>
+        <w:shd w:val="clear" w:color="auto" w:fill="1E1E1E"/>
+        <w:spacing w:after="0" w:line="270" w:lineRule="atLeast"/>
+        <w:rPr>
+          <w:rFonts w:ascii="Menlo" w:eastAsia="Times New Roman" w:hAnsi="Menlo" w:cs="Menlo"/>
+          <w:noProof w:val="0"/>
+          <w:color w:val="D4D4D4"/>
+          <w:sz w:val="18"/>
+          <w:szCs w:val="18"/>
+          <w:lang w:val="es-CO" w:eastAsia="es-MX"/>
+        </w:rPr>
+      </w:pPr>
+      <w:r>
+        <w:rPr>
+          <w:rFonts w:ascii="Menlo" w:eastAsia="Times New Roman" w:hAnsi="Menlo" w:cs="Menlo"/>
+          <w:noProof w:val="0"/>
+          <w:color w:val="D4D4D4"/>
+          <w:sz w:val="18"/>
+          <w:szCs w:val="18"/>
+          <w:lang w:val="es-CO" w:eastAsia="es-MX"/>
+        </w:rPr>
+        <w:t xml:space="preserve">        loadData(catalog)</w:t>
+      </w:r>
+    </w:p>
+    <w:p>
+      <w:pPr>
+        <w:shd w:val="clear" w:color="auto" w:fill="1E1E1E"/>
+        <w:spacing w:after="0" w:line="270" w:lineRule="atLeast"/>
+        <w:rPr>
+          <w:rFonts w:ascii="Menlo" w:eastAsia="Times New Roman" w:hAnsi="Menlo" w:cs="Menlo"/>
+          <w:noProof w:val="0"/>
+          <w:color w:val="D4D4D4"/>
+          <w:sz w:val="18"/>
+          <w:szCs w:val="18"/>
+          <w:lang w:val="es-CO" w:eastAsia="es-MX"/>
+        </w:rPr>
+      </w:pPr>
+      <w:r>
+        <w:rPr>
+          <w:rFonts w:ascii="Menlo" w:eastAsia="Times New Roman" w:hAnsi="Menlo" w:cs="Menlo"/>
+          <w:noProof w:val="0"/>
+          <w:color w:val="D4D4D4"/>
+          <w:sz w:val="18"/>
+          <w:szCs w:val="18"/>
+          <w:lang w:val="es-CO" w:eastAsia="es-MX"/>
+        </w:rPr>
+        <w:t xml:space="preserve">        </w:t>
+      </w:r>
+      <w:r>
+        <w:rPr>
+          <w:rFonts w:ascii="Menlo" w:eastAsia="Times New Roman" w:hAnsi="Menlo" w:cs="Menlo"/>
+          <w:noProof w:val="0"/>
+          <w:color w:val="DCDCAA"/>
+          <w:sz w:val="18"/>
+          <w:szCs w:val="18"/>
+          <w:lang w:val="es-CO" w:eastAsia="es-MX"/>
+        </w:rPr>
+        <w:t>print</w:t>
+      </w:r>
+      <w:r>
+        <w:rPr>
+          <w:rFonts w:ascii="Menlo" w:eastAsia="Times New Roman" w:hAnsi="Menlo" w:cs="Menlo"/>
+          <w:noProof w:val="0"/>
+          <w:color w:val="D4D4D4"/>
+          <w:sz w:val="18"/>
+          <w:szCs w:val="18"/>
+          <w:lang w:val="es-CO" w:eastAsia="es-MX"/>
+        </w:rPr>
+        <w:t>(</w:t>
+      </w:r>
+      <w:r>
+        <w:rPr>
+          <w:rFonts w:ascii="Menlo" w:eastAsia="Times New Roman" w:hAnsi="Menlo" w:cs="Menlo"/>
+          <w:noProof w:val="0"/>
+          <w:color w:val="CE9178"/>
+          <w:sz w:val="18"/>
+          <w:szCs w:val="18"/>
+          <w:lang w:val="es-CO" w:eastAsia="es-MX"/>
+        </w:rPr>
+        <w:t>'Libros cargados: '</w:t>
+      </w:r>
+      <w:r>
+        <w:rPr>
+          <w:rFonts w:ascii="Menlo" w:eastAsia="Times New Roman" w:hAnsi="Menlo" w:cs="Menlo"/>
+          <w:noProof w:val="0"/>
+          <w:color w:val="D4D4D4"/>
+          <w:sz w:val="18"/>
+          <w:szCs w:val="18"/>
+          <w:lang w:val="es-CO" w:eastAsia="es-MX"/>
+        </w:rPr>
+        <w:t xml:space="preserve"> + </w:t>
+      </w:r>
+      <w:r>
+        <w:rPr>
+          <w:rFonts w:ascii="Menlo" w:eastAsia="Times New Roman" w:hAnsi="Menlo" w:cs="Menlo"/>
+          <w:noProof w:val="0"/>
+          <w:color w:val="4EC9B0"/>
+          <w:sz w:val="18"/>
+          <w:szCs w:val="18"/>
+          <w:lang w:val="es-CO" w:eastAsia="es-MX"/>
+        </w:rPr>
+        <w:t>str</w:t>
+      </w:r>
+      <w:r>
+        <w:rPr>
+          <w:rFonts w:ascii="Menlo" w:eastAsia="Times New Roman" w:hAnsi="Menlo" w:cs="Menlo"/>
+          <w:noProof w:val="0"/>
+          <w:color w:val="D4D4D4"/>
+          <w:sz w:val="18"/>
+          <w:szCs w:val="18"/>
+          <w:lang w:val="es-CO" w:eastAsia="es-MX"/>
+        </w:rPr>
+        <w:t>(lt.size(catalog[</w:t>
+      </w:r>
+      <w:r>
+        <w:rPr>
+          <w:rFonts w:ascii="Menlo" w:eastAsia="Times New Roman" w:hAnsi="Menlo" w:cs="Menlo"/>
+          <w:noProof w:val="0"/>
+          <w:color w:val="CE9178"/>
+          <w:sz w:val="18"/>
+          <w:szCs w:val="18"/>
+          <w:lang w:val="es-CO" w:eastAsia="es-MX"/>
+        </w:rPr>
+        <w:t>'books'</w:t>
+      </w:r>
+      <w:r>
+        <w:rPr>
+          <w:rFonts w:ascii="Menlo" w:eastAsia="Times New Roman" w:hAnsi="Menlo" w:cs="Menlo"/>
+          <w:noProof w:val="0"/>
+          <w:color w:val="D4D4D4"/>
+          <w:sz w:val="18"/>
+          <w:szCs w:val="18"/>
+          <w:lang w:val="es-CO" w:eastAsia="es-MX"/>
+        </w:rPr>
+        <w:t>])))</w:t>
+      </w:r>
+    </w:p>
+    <w:p>
+      <w:pPr>
+        <w:shd w:val="clear" w:color="auto" w:fill="1E1E1E"/>
+        <w:spacing w:after="0" w:line="270" w:lineRule="atLeast"/>
+        <w:rPr>
+          <w:rFonts w:ascii="Menlo" w:eastAsia="Times New Roman" w:hAnsi="Menlo" w:cs="Menlo"/>
+          <w:noProof w:val="0"/>
+          <w:color w:val="D4D4D4"/>
+          <w:sz w:val="18"/>
+          <w:szCs w:val="18"/>
+          <w:lang w:val="es-CO" w:eastAsia="es-MX"/>
+        </w:rPr>
+      </w:pPr>
+      <w:r>
+        <w:rPr>
+          <w:rFonts w:ascii="Menlo" w:eastAsia="Times New Roman" w:hAnsi="Menlo" w:cs="Menlo"/>
+          <w:noProof w:val="0"/>
+          <w:color w:val="D4D4D4"/>
+          <w:sz w:val="18"/>
+          <w:szCs w:val="18"/>
+          <w:lang w:val="es-CO" w:eastAsia="es-MX"/>
+        </w:rPr>
+        <w:t xml:space="preserve">        </w:t>
+      </w:r>
+      <w:r>
+        <w:rPr>
+          <w:rFonts w:ascii="Menlo" w:eastAsia="Times New Roman" w:hAnsi="Menlo" w:cs="Menlo"/>
+          <w:noProof w:val="0"/>
+          <w:color w:val="DCDCAA"/>
+          <w:sz w:val="18"/>
+          <w:szCs w:val="18"/>
+          <w:lang w:val="es-CO" w:eastAsia="es-MX"/>
+        </w:rPr>
+        <w:t>print</w:t>
+      </w:r>
+      <w:r>
+        <w:rPr>
+          <w:rFonts w:ascii="Menlo" w:eastAsia="Times New Roman" w:hAnsi="Menlo" w:cs="Menlo"/>
+          <w:noProof w:val="0"/>
+          <w:color w:val="D4D4D4"/>
+          <w:sz w:val="18"/>
+          <w:szCs w:val="18"/>
+          <w:lang w:val="es-CO" w:eastAsia="es-MX"/>
+        </w:rPr>
+        <w:t>(</w:t>
+      </w:r>
+      <w:r>
+        <w:rPr>
+          <w:rFonts w:ascii="Menlo" w:eastAsia="Times New Roman" w:hAnsi="Menlo" w:cs="Menlo"/>
+          <w:noProof w:val="0"/>
+          <w:color w:val="CE9178"/>
+          <w:sz w:val="18"/>
+          <w:szCs w:val="18"/>
+          <w:lang w:val="es-CO" w:eastAsia="es-MX"/>
+        </w:rPr>
+        <w:t>'Autores cargados: '</w:t>
+      </w:r>
+      <w:r>
+        <w:rPr>
+          <w:rFonts w:ascii="Menlo" w:eastAsia="Times New Roman" w:hAnsi="Menlo" w:cs="Menlo"/>
+          <w:noProof w:val="0"/>
+          <w:color w:val="D4D4D4"/>
+          <w:sz w:val="18"/>
+          <w:szCs w:val="18"/>
+          <w:lang w:val="es-CO" w:eastAsia="es-MX"/>
+        </w:rPr>
+        <w:t xml:space="preserve"> + </w:t>
+      </w:r>
+      <w:r>
+        <w:rPr>
+          <w:rFonts w:ascii="Menlo" w:eastAsia="Times New Roman" w:hAnsi="Menlo" w:cs="Menlo"/>
+          <w:noProof w:val="0"/>
+          <w:color w:val="4EC9B0"/>
+          <w:sz w:val="18"/>
+          <w:szCs w:val="18"/>
+          <w:lang w:val="es-CO" w:eastAsia="es-MX"/>
+        </w:rPr>
+        <w:t>str</w:t>
+      </w:r>
+      <w:r>
+        <w:rPr>
+          <w:rFonts w:ascii="Menlo" w:eastAsia="Times New Roman" w:hAnsi="Menlo" w:cs="Menlo"/>
+          <w:noProof w:val="0"/>
+          <w:color w:val="D4D4D4"/>
+          <w:sz w:val="18"/>
+          <w:szCs w:val="18"/>
+          <w:lang w:val="es-CO" w:eastAsia="es-MX"/>
+        </w:rPr>
+        <w:t>(lt.size(catalog[</w:t>
+      </w:r>
+      <w:r>
+        <w:rPr>
+          <w:rFonts w:ascii="Menlo" w:eastAsia="Times New Roman" w:hAnsi="Menlo" w:cs="Menlo"/>
+          <w:noProof w:val="0"/>
+          <w:color w:val="CE9178"/>
+          <w:sz w:val="18"/>
+          <w:szCs w:val="18"/>
+          <w:lang w:val="es-CO" w:eastAsia="es-MX"/>
+        </w:rPr>
+        <w:t>'authors'</w:t>
+      </w:r>
+      <w:r>
+        <w:rPr>
+          <w:rFonts w:ascii="Menlo" w:eastAsia="Times New Roman" w:hAnsi="Menlo" w:cs="Menlo"/>
+          <w:noProof w:val="0"/>
+          <w:color w:val="D4D4D4"/>
+          <w:sz w:val="18"/>
+          <w:szCs w:val="18"/>
+          <w:lang w:val="es-CO" w:eastAsia="es-MX"/>
+        </w:rPr>
+        <w:t>])))</w:t>
+      </w:r>
+    </w:p>
+    <w:p>
+      <w:pPr>
+        <w:shd w:val="clear" w:color="auto" w:fill="1E1E1E"/>
+        <w:spacing w:after="0" w:line="270" w:lineRule="atLeast"/>
+        <w:rPr>
+          <w:rFonts w:ascii="Menlo" w:eastAsia="Times New Roman" w:hAnsi="Menlo" w:cs="Menlo"/>
+          <w:noProof w:val="0"/>
+          <w:color w:val="D4D4D4"/>
+          <w:sz w:val="18"/>
+          <w:szCs w:val="18"/>
+          <w:lang w:val="es-CO" w:eastAsia="es-MX"/>
+        </w:rPr>
+      </w:pPr>
+      <w:r>
+        <w:rPr>
+          <w:rFonts w:ascii="Menlo" w:eastAsia="Times New Roman" w:hAnsi="Menlo" w:cs="Menlo"/>
+          <w:noProof w:val="0"/>
+          <w:color w:val="D4D4D4"/>
+          <w:sz w:val="18"/>
+          <w:szCs w:val="18"/>
+          <w:lang w:val="es-CO" w:eastAsia="es-MX"/>
+        </w:rPr>
+        <w:t xml:space="preserve">        </w:t>
+      </w:r>
+      <w:r>
+        <w:rPr>
+          <w:rFonts w:ascii="Menlo" w:eastAsia="Times New Roman" w:hAnsi="Menlo" w:cs="Menlo"/>
+          <w:noProof w:val="0"/>
+          <w:color w:val="DCDCAA"/>
+          <w:sz w:val="18"/>
+          <w:szCs w:val="18"/>
+          <w:lang w:val="es-CO" w:eastAsia="es-MX"/>
+        </w:rPr>
+        <w:t>print</w:t>
+      </w:r>
+      <w:r>
+        <w:rPr>
+          <w:rFonts w:ascii="Menlo" w:eastAsia="Times New Roman" w:hAnsi="Menlo" w:cs="Menlo"/>
+          <w:noProof w:val="0"/>
+          <w:color w:val="D4D4D4"/>
+          <w:sz w:val="18"/>
+          <w:szCs w:val="18"/>
+          <w:lang w:val="es-CO" w:eastAsia="es-MX"/>
+        </w:rPr>
+        <w:t>(</w:t>
+      </w:r>
+      <w:r>
+        <w:rPr>
+          <w:rFonts w:ascii="Menlo" w:eastAsia="Times New Roman" w:hAnsi="Menlo" w:cs="Menlo"/>
+          <w:noProof w:val="0"/>
+          <w:color w:val="CE9178"/>
+          <w:sz w:val="18"/>
+          <w:szCs w:val="18"/>
+          <w:lang w:val="es-CO" w:eastAsia="es-MX"/>
+        </w:rPr>
+        <w:t>'Géneros cargados: '</w:t>
+      </w:r>
+      <w:r>
+        <w:rPr>
+          <w:rFonts w:ascii="Menlo" w:eastAsia="Times New Roman" w:hAnsi="Menlo" w:cs="Menlo"/>
+          <w:noProof w:val="0"/>
+          <w:color w:val="D4D4D4"/>
+          <w:sz w:val="18"/>
+          <w:szCs w:val="18"/>
+          <w:lang w:val="es-CO" w:eastAsia="es-MX"/>
+        </w:rPr>
+        <w:t xml:space="preserve"> + </w:t>
+      </w:r>
+      <w:r>
+        <w:rPr>
+          <w:rFonts w:ascii="Menlo" w:eastAsia="Times New Roman" w:hAnsi="Menlo" w:cs="Menlo"/>
+          <w:noProof w:val="0"/>
+          <w:color w:val="4EC9B0"/>
+          <w:sz w:val="18"/>
+          <w:szCs w:val="18"/>
+          <w:lang w:val="es-CO" w:eastAsia="es-MX"/>
+        </w:rPr>
+        <w:t>str</w:t>
+      </w:r>
+      <w:r>
+        <w:rPr>
+          <w:rFonts w:ascii="Menlo" w:eastAsia="Times New Roman" w:hAnsi="Menlo" w:cs="Menlo"/>
+          <w:noProof w:val="0"/>
+          <w:color w:val="D4D4D4"/>
+          <w:sz w:val="18"/>
+          <w:szCs w:val="18"/>
+          <w:lang w:val="es-CO" w:eastAsia="es-MX"/>
+        </w:rPr>
+        <w:t>(lt.size(catalog[</w:t>
+      </w:r>
+      <w:r>
+        <w:rPr>
+          <w:rFonts w:ascii="Menlo" w:eastAsia="Times New Roman" w:hAnsi="Menlo" w:cs="Menlo"/>
+          <w:noProof w:val="0"/>
+          <w:color w:val="CE9178"/>
+          <w:sz w:val="18"/>
+          <w:szCs w:val="18"/>
+          <w:lang w:val="es-CO" w:eastAsia="es-MX"/>
+        </w:rPr>
+        <w:t>'tags'</w:t>
+      </w:r>
+      <w:r>
+        <w:rPr>
+          <w:rFonts w:ascii="Menlo" w:eastAsia="Times New Roman" w:hAnsi="Menlo" w:cs="Menlo"/>
+          <w:noProof w:val="0"/>
+          <w:color w:val="D4D4D4"/>
+          <w:sz w:val="18"/>
+          <w:szCs w:val="18"/>
+          <w:lang w:val="es-CO" w:eastAsia="es-MX"/>
+        </w:rPr>
+        <w:t>])))</w:t>
+      </w:r>
+    </w:p>
+    <w:p>
+      <w:pPr>
+        <w:shd w:val="clear" w:color="auto" w:fill="1E1E1E"/>
+        <w:spacing w:after="0" w:line="270" w:lineRule="atLeast"/>
+        <w:rPr>
+          <w:rFonts w:ascii="Menlo" w:eastAsia="Times New Roman" w:hAnsi="Menlo" w:cs="Menlo"/>
+          <w:noProof w:val="0"/>
+          <w:color w:val="D4D4D4"/>
+          <w:sz w:val="18"/>
+          <w:szCs w:val="18"/>
+          <w:lang w:val="es-CO" w:eastAsia="es-MX"/>
+        </w:rPr>
+      </w:pPr>
+      <w:r>
+        <w:rPr>
+          <w:rFonts w:ascii="Menlo" w:eastAsia="Times New Roman" w:hAnsi="Menlo" w:cs="Menlo"/>
+          <w:noProof w:val="0"/>
+          <w:color w:val="D4D4D4"/>
+          <w:sz w:val="18"/>
+          <w:szCs w:val="18"/>
+          <w:lang w:val="es-CO" w:eastAsia="es-MX"/>
+        </w:rPr>
+        <w:t xml:space="preserve">        </w:t>
+      </w:r>
+      <w:r>
+        <w:rPr>
+          <w:rFonts w:ascii="Menlo" w:eastAsia="Times New Roman" w:hAnsi="Menlo" w:cs="Menlo"/>
+          <w:noProof w:val="0"/>
+          <w:color w:val="DCDCAA"/>
+          <w:sz w:val="18"/>
+          <w:szCs w:val="18"/>
+          <w:lang w:val="es-CO" w:eastAsia="es-MX"/>
+        </w:rPr>
+        <w:t>print</w:t>
+      </w:r>
+      <w:r>
+        <w:rPr>
+          <w:rFonts w:ascii="Menlo" w:eastAsia="Times New Roman" w:hAnsi="Menlo" w:cs="Menlo"/>
+          <w:noProof w:val="0"/>
+          <w:color w:val="D4D4D4"/>
+          <w:sz w:val="18"/>
+          <w:szCs w:val="18"/>
+          <w:lang w:val="es-CO" w:eastAsia="es-MX"/>
+        </w:rPr>
+        <w:t>(</w:t>
+      </w:r>
+      <w:r>
+        <w:rPr>
+          <w:rFonts w:ascii="Menlo" w:eastAsia="Times New Roman" w:hAnsi="Menlo" w:cs="Menlo"/>
+          <w:noProof w:val="0"/>
+          <w:color w:val="CE9178"/>
+          <w:sz w:val="18"/>
+          <w:szCs w:val="18"/>
+          <w:lang w:val="es-CO" w:eastAsia="es-MX"/>
+        </w:rPr>
+        <w:t>'Asociación de Géneros a Libros cargados: '</w:t>
+      </w:r>
+      <w:r>
+        <w:rPr>
+          <w:rFonts w:ascii="Menlo" w:eastAsia="Times New Roman" w:hAnsi="Menlo" w:cs="Menlo"/>
+          <w:noProof w:val="0"/>
+          <w:color w:val="D4D4D4"/>
+          <w:sz w:val="18"/>
+          <w:szCs w:val="18"/>
+          <w:lang w:val="es-CO" w:eastAsia="es-MX"/>
+        </w:rPr>
+        <w:t xml:space="preserve"> +</w:t>
+      </w:r>
+    </w:p>
+    <w:p>
+      <w:pPr>
+        <w:shd w:val="clear" w:color="auto" w:fill="1E1E1E"/>
+        <w:spacing w:after="0" w:line="270" w:lineRule="atLeast"/>
+        <w:rPr>
+          <w:rFonts w:ascii="Menlo" w:eastAsia="Times New Roman" w:hAnsi="Menlo" w:cs="Menlo"/>
+          <w:noProof w:val="0"/>
+          <w:color w:val="D4D4D4"/>
+          <w:sz w:val="18"/>
+          <w:szCs w:val="18"/>
+          <w:lang w:eastAsia="es-MX"/>
+        </w:rPr>
+      </w:pPr>
+      <w:r>
+        <w:rPr>
+          <w:rFonts w:ascii="Menlo" w:eastAsia="Times New Roman" w:hAnsi="Menlo" w:cs="Menlo"/>
+          <w:noProof w:val="0"/>
+          <w:color w:val="D4D4D4"/>
+          <w:sz w:val="18"/>
+          <w:szCs w:val="18"/>
+          <w:lang w:val="es-CO" w:eastAsia="es-MX"/>
+        </w:rPr>
+        <w:t xml:space="preserve">              </w:t>
+      </w:r>
+      <w:r>
+        <w:rPr>
+          <w:rFonts w:ascii="Menlo" w:eastAsia="Times New Roman" w:hAnsi="Menlo" w:cs="Menlo"/>
+          <w:noProof w:val="0"/>
+          <w:color w:val="4EC9B0"/>
+          <w:sz w:val="18"/>
+          <w:szCs w:val="18"/>
+          <w:lang w:eastAsia="es-MX"/>
+        </w:rPr>
+        <w:t>str</w:t>
+      </w:r>
+      <w:r>
+        <w:rPr>
+          <w:rFonts w:ascii="Menlo" w:eastAsia="Times New Roman" w:hAnsi="Menlo" w:cs="Menlo"/>
+          <w:noProof w:val="0"/>
+          <w:color w:val="D4D4D4"/>
+          <w:sz w:val="18"/>
+          <w:szCs w:val="18"/>
+          <w:lang w:eastAsia="es-MX"/>
+        </w:rPr>
+        <w:t>(</w:t>
+      </w:r>
+      <w:proofErr w:type="spellStart"/>
+      <w:proofErr w:type="gramStart"/>
+      <w:r>
+        <w:rPr>
+          <w:rFonts w:ascii="Menlo" w:eastAsia="Times New Roman" w:hAnsi="Menlo" w:cs="Menlo"/>
+          <w:noProof w:val="0"/>
+          <w:color w:val="D4D4D4"/>
+          <w:sz w:val="18"/>
+          <w:szCs w:val="18"/>
+          <w:lang w:eastAsia="es-MX"/>
+        </w:rPr>
+        <w:t>lt.size</w:t>
+      </w:r>
+      <w:proofErr w:type="spellEnd"/>
+      <w:proofErr w:type="gramEnd"/>
+      <w:r>
+        <w:rPr>
+          <w:rFonts w:ascii="Menlo" w:eastAsia="Times New Roman" w:hAnsi="Menlo" w:cs="Menlo"/>
+          <w:noProof w:val="0"/>
+          <w:color w:val="D4D4D4"/>
+          <w:sz w:val="18"/>
+          <w:szCs w:val="18"/>
+          <w:lang w:eastAsia="es-MX"/>
+        </w:rPr>
+        <w:t>(catalog[</w:t>
+      </w:r>
+      <w:r>
+        <w:rPr>
+          <w:rFonts w:ascii="Menlo" w:eastAsia="Times New Roman" w:hAnsi="Menlo" w:cs="Menlo"/>
+          <w:noProof w:val="0"/>
+          <w:color w:val="CE9178"/>
+          <w:sz w:val="18"/>
+          <w:szCs w:val="18"/>
+          <w:lang w:eastAsia="es-MX"/>
+        </w:rPr>
+        <w:t>'</w:t>
+      </w:r>
+      <w:proofErr w:type="spellStart"/>
+      <w:r>
+        <w:rPr>
+          <w:rFonts w:ascii="Menlo" w:eastAsia="Times New Roman" w:hAnsi="Menlo" w:cs="Menlo"/>
+          <w:noProof w:val="0"/>
+          <w:color w:val="CE9178"/>
+          <w:sz w:val="18"/>
+          <w:szCs w:val="18"/>
+          <w:lang w:eastAsia="es-MX"/>
+        </w:rPr>
+        <w:t>book_tags</w:t>
+      </w:r>
+      <w:proofErr w:type="spellEnd"/>
+      <w:r>
+        <w:rPr>
+          <w:rFonts w:ascii="Menlo" w:eastAsia="Times New Roman" w:hAnsi="Menlo" w:cs="Menlo"/>
+          <w:noProof w:val="0"/>
+          <w:color w:val="CE9178"/>
+          <w:sz w:val="18"/>
+          <w:szCs w:val="18"/>
+          <w:lang w:eastAsia="es-MX"/>
+        </w:rPr>
+        <w:t>'</w:t>
+      </w:r>
+      <w:r>
+        <w:rPr>
+          <w:rFonts w:ascii="Menlo" w:eastAsia="Times New Roman" w:hAnsi="Menlo" w:cs="Menlo"/>
+          <w:noProof w:val="0"/>
+          <w:color w:val="D4D4D4"/>
+          <w:sz w:val="18"/>
+          <w:szCs w:val="18"/>
+          <w:lang w:eastAsia="es-MX"/>
+        </w:rPr>
+        <w:t>])))</w:t>
+      </w:r>
+    </w:p>
+    <w:p>
+      <w:pPr>
+        <w:shd w:val="clear" w:color="auto" w:fill="1E1E1E"/>
+        <w:spacing w:after="0" w:line="270" w:lineRule="atLeast"/>
+        <w:rPr>
+          <w:rFonts w:ascii="Menlo" w:eastAsia="Times New Roman" w:hAnsi="Menlo" w:cs="Menlo"/>
+          <w:noProof w:val="0"/>
+          <w:color w:val="D4D4D4"/>
+          <w:sz w:val="18"/>
+          <w:szCs w:val="18"/>
+          <w:lang w:eastAsia="es-MX"/>
+        </w:rPr>
+      </w:pPr>
+    </w:p>
+    <w:p>
+      <w:pPr>
+        <w:shd w:val="clear" w:color="auto" w:fill="1E1E1E"/>
+        <w:spacing w:after="0" w:line="270" w:lineRule="atLeast"/>
+        <w:rPr>
+          <w:rFonts w:ascii="Menlo" w:eastAsia="Times New Roman" w:hAnsi="Menlo" w:cs="Menlo"/>
+          <w:noProof w:val="0"/>
+          <w:color w:val="D4D4D4"/>
+          <w:sz w:val="18"/>
+          <w:szCs w:val="18"/>
+          <w:lang w:eastAsia="es-MX"/>
+        </w:rPr>
+      </w:pPr>
+      <w:r>
+        <w:rPr>
+          <w:rFonts w:ascii="Menlo" w:eastAsia="Times New Roman" w:hAnsi="Menlo" w:cs="Menlo"/>
+          <w:noProof w:val="0"/>
+          <w:color w:val="D4D4D4"/>
+          <w:sz w:val="18"/>
+          <w:szCs w:val="18"/>
+          <w:lang w:eastAsia="es-MX"/>
+        </w:rPr>
+        <w:t xml:space="preserve">    </w:t>
+      </w:r>
+      <w:proofErr w:type="spellStart"/>
+      <w:r>
+        <w:rPr>
+          <w:rFonts w:ascii="Menlo" w:eastAsia="Times New Roman" w:hAnsi="Menlo" w:cs="Menlo"/>
+          <w:noProof w:val="0"/>
+          <w:color w:val="C586C0"/>
+          <w:sz w:val="18"/>
+          <w:szCs w:val="18"/>
+          <w:lang w:eastAsia="es-MX"/>
+        </w:rPr>
+        <w:t>elif</w:t>
+      </w:r>
+      <w:proofErr w:type="spellEnd"/>
+      <w:r>
+        <w:rPr>
+          <w:rFonts w:ascii="Menlo" w:eastAsia="Times New Roman" w:hAnsi="Menlo" w:cs="Menlo"/>
+          <w:noProof w:val="0"/>
+          <w:color w:val="D4D4D4"/>
+          <w:sz w:val="18"/>
+          <w:szCs w:val="18"/>
+          <w:lang w:eastAsia="es-MX"/>
+        </w:rPr>
+        <w:t xml:space="preserve"> </w:t>
+      </w:r>
+      <w:r>
+        <w:rPr>
+          <w:rFonts w:ascii="Menlo" w:eastAsia="Times New Roman" w:hAnsi="Menlo" w:cs="Menlo"/>
+          <w:noProof w:val="0"/>
+          <w:color w:val="4EC9B0"/>
+          <w:sz w:val="18"/>
+          <w:szCs w:val="18"/>
+          <w:lang w:eastAsia="es-MX"/>
+        </w:rPr>
+        <w:t>int</w:t>
+      </w:r>
+      <w:r>
+        <w:rPr>
+          <w:rFonts w:ascii="Menlo" w:eastAsia="Times New Roman" w:hAnsi="Menlo" w:cs="Menlo"/>
+          <w:noProof w:val="0"/>
+          <w:color w:val="D4D4D4"/>
+          <w:sz w:val="18"/>
+          <w:szCs w:val="18"/>
+          <w:lang w:eastAsia="es-MX"/>
+        </w:rPr>
+        <w:t>(</w:t>
+      </w:r>
+      <w:proofErr w:type="gramStart"/>
+      <w:r>
+        <w:rPr>
+          <w:rFonts w:ascii="Menlo" w:eastAsia="Times New Roman" w:hAnsi="Menlo" w:cs="Menlo"/>
+          <w:noProof w:val="0"/>
+          <w:color w:val="D4D4D4"/>
+          <w:sz w:val="18"/>
+          <w:szCs w:val="18"/>
+          <w:lang w:eastAsia="es-MX"/>
+        </w:rPr>
+        <w:t>inputs[</w:t>
+      </w:r>
+      <w:proofErr w:type="gramEnd"/>
+      <w:r>
+        <w:rPr>
+          <w:rFonts w:ascii="Menlo" w:eastAsia="Times New Roman" w:hAnsi="Menlo" w:cs="Menlo"/>
+          <w:noProof w:val="0"/>
+          <w:color w:val="B5CEA8"/>
+          <w:sz w:val="18"/>
+          <w:szCs w:val="18"/>
+          <w:lang w:eastAsia="es-MX"/>
+        </w:rPr>
+        <w:t>0</w:t>
+      </w:r>
+      <w:r>
+        <w:rPr>
+          <w:rFonts w:ascii="Menlo" w:eastAsia="Times New Roman" w:hAnsi="Menlo" w:cs="Menlo"/>
+          <w:noProof w:val="0"/>
+          <w:color w:val="D4D4D4"/>
+          <w:sz w:val="18"/>
+          <w:szCs w:val="18"/>
+          <w:lang w:eastAsia="es-MX"/>
+        </w:rPr>
+        <w:t xml:space="preserve">]) == </w:t>
+      </w:r>
+      <w:r>
+        <w:rPr>
+          <w:rFonts w:ascii="Menlo" w:eastAsia="Times New Roman" w:hAnsi="Menlo" w:cs="Menlo"/>
+          <w:noProof w:val="0"/>
+          <w:color w:val="B5CEA8"/>
+          <w:sz w:val="18"/>
+          <w:szCs w:val="18"/>
+          <w:lang w:eastAsia="es-MX"/>
+        </w:rPr>
+        <w:t>2</w:t>
+      </w:r>
+      <w:r>
+        <w:rPr>
+          <w:rFonts w:ascii="Menlo" w:eastAsia="Times New Roman" w:hAnsi="Menlo" w:cs="Menlo"/>
+          <w:noProof w:val="0"/>
+          <w:color w:val="D4D4D4"/>
+          <w:sz w:val="18"/>
+          <w:szCs w:val="18"/>
+          <w:lang w:eastAsia="es-MX"/>
+        </w:rPr>
+        <w:t>:</w:t>
+      </w:r>
+    </w:p>
+    <w:p>
+      <w:pPr>
+        <w:shd w:val="clear" w:color="auto" w:fill="1E1E1E"/>
+        <w:spacing w:after="0" w:line="270" w:lineRule="atLeast"/>
+        <w:rPr>
+          <w:rFonts w:ascii="Menlo" w:eastAsia="Times New Roman" w:hAnsi="Menlo" w:cs="Menlo"/>
+          <w:b/>
+          <w:bCs/>
+          <w:noProof w:val="0"/>
+          <w:color w:val="D4D4D4"/>
+          <w:sz w:val="18"/>
+          <w:szCs w:val="18"/>
+          <w:lang w:eastAsia="es-MX"/>
+        </w:rPr>
+      </w:pPr>
+      <w:r>
+        <w:rPr>
+          <w:rFonts w:ascii="Menlo" w:eastAsia="Times New Roman" w:hAnsi="Menlo" w:cs="Menlo"/>
+          <w:b/>
+          <w:bCs/>
+          <w:noProof w:val="0"/>
+          <w:color w:val="D4D4D4"/>
+          <w:sz w:val="18"/>
+          <w:szCs w:val="18"/>
+          <w:lang w:eastAsia="es-MX"/>
+        </w:rPr>
+        <w:t xml:space="preserve">        </w:t>
+      </w:r>
+      <w:r>
+        <w:rPr>
+          <w:rFonts w:ascii="Menlo" w:eastAsia="Times New Roman" w:hAnsi="Menlo" w:cs="Menlo"/>
+          <w:b/>
+          <w:bCs/>
+          <w:noProof w:val="0"/>
+          <w:color w:val="D4D4D4"/>
+          <w:sz w:val="18"/>
+          <w:szCs w:val="18"/>
+          <w:highlight w:val="red"/>
+          <w:lang w:eastAsia="es-MX"/>
+        </w:rPr>
+        <w:t xml:space="preserve">number = </w:t>
+      </w:r>
+      <w:proofErr w:type="gramStart"/>
+      <w:r>
+        <w:rPr>
+          <w:rFonts w:ascii="Menlo" w:eastAsia="Times New Roman" w:hAnsi="Menlo" w:cs="Menlo"/>
+          <w:b/>
+          <w:bCs/>
+          <w:noProof w:val="0"/>
+          <w:color w:val="DCDCAA"/>
+          <w:sz w:val="18"/>
+          <w:szCs w:val="18"/>
+          <w:highlight w:val="red"/>
+          <w:lang w:eastAsia="es-MX"/>
+        </w:rPr>
+        <w:t>input</w:t>
+      </w:r>
+      <w:r>
+        <w:rPr>
+          <w:rFonts w:ascii="Menlo" w:eastAsia="Times New Roman" w:hAnsi="Menlo" w:cs="Menlo"/>
+          <w:b/>
+          <w:bCs/>
+          <w:noProof w:val="0"/>
+          <w:color w:val="D4D4D4"/>
+          <w:sz w:val="18"/>
+          <w:szCs w:val="18"/>
+          <w:highlight w:val="red"/>
+          <w:lang w:eastAsia="es-MX"/>
+        </w:rPr>
+        <w:t>(</w:t>
+      </w:r>
+      <w:proofErr w:type="gramEnd"/>
+      <w:r>
+        <w:rPr>
+          <w:rFonts w:ascii="Menlo" w:eastAsia="Times New Roman" w:hAnsi="Menlo" w:cs="Menlo"/>
+          <w:b/>
+          <w:bCs/>
+          <w:noProof w:val="0"/>
+          <w:color w:val="CE9178"/>
+          <w:sz w:val="18"/>
+          <w:szCs w:val="18"/>
+          <w:highlight w:val="red"/>
+          <w:lang w:eastAsia="es-MX"/>
+        </w:rPr>
+        <w:t>"</w:t>
+      </w:r>
+      <w:proofErr w:type="spellStart"/>
+      <w:r>
+        <w:rPr>
+          <w:rFonts w:ascii="Menlo" w:eastAsia="Times New Roman" w:hAnsi="Menlo" w:cs="Menlo"/>
+          <w:b/>
+          <w:bCs/>
+          <w:noProof w:val="0"/>
+          <w:color w:val="CE9178"/>
+          <w:sz w:val="18"/>
+          <w:szCs w:val="18"/>
+          <w:highlight w:val="red"/>
+          <w:lang w:eastAsia="es-MX"/>
+        </w:rPr>
+        <w:t>Buscando</w:t>
+      </w:r>
+      <w:proofErr w:type="spellEnd"/>
+      <w:r>
+        <w:rPr>
+          <w:rFonts w:ascii="Menlo" w:eastAsia="Times New Roman" w:hAnsi="Menlo" w:cs="Menlo"/>
+          <w:b/>
+          <w:bCs/>
+          <w:noProof w:val="0"/>
+          <w:color w:val="CE9178"/>
+          <w:sz w:val="18"/>
+          <w:szCs w:val="18"/>
+          <w:highlight w:val="red"/>
+          <w:lang w:eastAsia="es-MX"/>
+        </w:rPr>
+        <w:t xml:space="preserve"> los TOP ?: "</w:t>
+      </w:r>
+      <w:r>
+        <w:rPr>
+          <w:rFonts w:ascii="Menlo" w:eastAsia="Times New Roman" w:hAnsi="Menlo" w:cs="Menlo"/>
+          <w:b/>
+          <w:bCs/>
+          <w:noProof w:val="0"/>
+          <w:color w:val="D4D4D4"/>
+          <w:sz w:val="18"/>
+          <w:szCs w:val="18"/>
+          <w:highlight w:val="red"/>
+          <w:lang w:eastAsia="es-MX"/>
+        </w:rPr>
+        <w:t>)</w:t>
+      </w:r>
+    </w:p>
+    <w:p>
+      <w:pPr>
+        <w:shd w:val="clear" w:color="auto" w:fill="1E1E1E"/>
+        <w:spacing w:after="0" w:line="270" w:lineRule="atLeast"/>
+        <w:rPr>
+          <w:rFonts w:ascii="Menlo" w:eastAsia="Times New Roman" w:hAnsi="Menlo" w:cs="Menlo"/>
+          <w:noProof w:val="0"/>
+          <w:color w:val="D4D4D4"/>
+          <w:sz w:val="18"/>
+          <w:szCs w:val="18"/>
+          <w:lang w:eastAsia="es-MX"/>
+        </w:rPr>
+      </w:pPr>
+      <w:r>
+        <w:rPr>
+          <w:rFonts w:ascii="Menlo" w:eastAsia="Times New Roman" w:hAnsi="Menlo" w:cs="Menlo"/>
+          <w:noProof w:val="0"/>
+          <w:color w:val="D4D4D4"/>
+          <w:sz w:val="18"/>
+          <w:szCs w:val="18"/>
+          <w:lang w:eastAsia="es-MX"/>
+        </w:rPr>
+        <w:t xml:space="preserve">        books = </w:t>
+      </w:r>
+      <w:proofErr w:type="spellStart"/>
+      <w:proofErr w:type="gramStart"/>
+      <w:r>
+        <w:rPr>
+          <w:rFonts w:ascii="Menlo" w:eastAsia="Times New Roman" w:hAnsi="Menlo" w:cs="Menlo"/>
+          <w:noProof w:val="0"/>
+          <w:color w:val="D4D4D4"/>
+          <w:sz w:val="18"/>
+          <w:szCs w:val="18"/>
+          <w:lang w:eastAsia="es-MX"/>
+        </w:rPr>
+        <w:t>controller.getBestBooks</w:t>
+      </w:r>
+      <w:proofErr w:type="spellEnd"/>
+      <w:proofErr w:type="gramEnd"/>
+      <w:r>
+        <w:rPr>
+          <w:rFonts w:ascii="Menlo" w:eastAsia="Times New Roman" w:hAnsi="Menlo" w:cs="Menlo"/>
+          <w:noProof w:val="0"/>
+          <w:color w:val="D4D4D4"/>
+          <w:sz w:val="18"/>
+          <w:szCs w:val="18"/>
+          <w:lang w:eastAsia="es-MX"/>
+        </w:rPr>
+        <w:t xml:space="preserve">(catalog, </w:t>
+      </w:r>
+      <w:r>
+        <w:rPr>
+          <w:rFonts w:ascii="Menlo" w:eastAsia="Times New Roman" w:hAnsi="Menlo" w:cs="Menlo"/>
+          <w:noProof w:val="0"/>
+          <w:color w:val="4EC9B0"/>
+          <w:sz w:val="18"/>
+          <w:szCs w:val="18"/>
+          <w:lang w:eastAsia="es-MX"/>
+        </w:rPr>
+        <w:t>int</w:t>
+      </w:r>
+      <w:r>
+        <w:rPr>
+          <w:rFonts w:ascii="Menlo" w:eastAsia="Times New Roman" w:hAnsi="Menlo" w:cs="Menlo"/>
+          <w:noProof w:val="0"/>
+          <w:color w:val="D4D4D4"/>
+          <w:sz w:val="18"/>
+          <w:szCs w:val="18"/>
+          <w:lang w:eastAsia="es-MX"/>
+        </w:rPr>
+        <w:t>(number))</w:t>
+      </w:r>
+    </w:p>
+    <w:p>
+      <w:pPr>
+        <w:shd w:val="clear" w:color="auto" w:fill="1E1E1E"/>
+        <w:spacing w:after="0" w:line="270" w:lineRule="atLeast"/>
+        <w:rPr>
+          <w:rFonts w:ascii="Menlo" w:eastAsia="Times New Roman" w:hAnsi="Menlo" w:cs="Menlo"/>
+          <w:noProof w:val="0"/>
+          <w:color w:val="D4D4D4"/>
+          <w:sz w:val="18"/>
+          <w:szCs w:val="18"/>
+          <w:lang w:eastAsia="es-MX"/>
+        </w:rPr>
+      </w:pPr>
+      <w:r>
+        <w:rPr>
+          <w:rFonts w:ascii="Menlo" w:eastAsia="Times New Roman" w:hAnsi="Menlo" w:cs="Menlo"/>
+          <w:noProof w:val="0"/>
+          <w:color w:val="D4D4D4"/>
+          <w:sz w:val="18"/>
+          <w:szCs w:val="18"/>
+          <w:lang w:eastAsia="es-MX"/>
+        </w:rPr>
+        <w:t xml:space="preserve">        </w:t>
+      </w:r>
+      <w:proofErr w:type="spellStart"/>
+      <w:r>
+        <w:rPr>
+          <w:rFonts w:ascii="Menlo" w:eastAsia="Times New Roman" w:hAnsi="Menlo" w:cs="Menlo"/>
+          <w:noProof w:val="0"/>
+          <w:color w:val="D4D4D4"/>
+          <w:sz w:val="18"/>
+          <w:szCs w:val="18"/>
+          <w:lang w:eastAsia="es-MX"/>
+        </w:rPr>
+        <w:t>printBestBooks</w:t>
+      </w:r>
+      <w:proofErr w:type="spellEnd"/>
+      <w:r>
+        <w:rPr>
+          <w:rFonts w:ascii="Menlo" w:eastAsia="Times New Roman" w:hAnsi="Menlo" w:cs="Menlo"/>
+          <w:noProof w:val="0"/>
+          <w:color w:val="D4D4D4"/>
+          <w:sz w:val="18"/>
+          <w:szCs w:val="18"/>
+          <w:lang w:eastAsia="es-MX"/>
+        </w:rPr>
+        <w:t>(books)</w:t>
+      </w:r>
+    </w:p>
+    <w:p>
+      <w:pPr>
+        <w:shd w:val="clear" w:color="auto" w:fill="1E1E1E"/>
+        <w:spacing w:after="0" w:line="270" w:lineRule="atLeast"/>
+        <w:rPr>
+          <w:rFonts w:ascii="Menlo" w:eastAsia="Times New Roman" w:hAnsi="Menlo" w:cs="Menlo"/>
+          <w:noProof w:val="0"/>
+          <w:color w:val="D4D4D4"/>
+          <w:sz w:val="18"/>
+          <w:szCs w:val="18"/>
+          <w:lang w:eastAsia="es-MX"/>
+        </w:rPr>
+      </w:pPr>
+    </w:p>
+    <w:p>
+      <w:pPr>
+        <w:shd w:val="clear" w:color="auto" w:fill="1E1E1E"/>
+        <w:spacing w:after="0" w:line="270" w:lineRule="atLeast"/>
+        <w:rPr>
+          <w:rFonts w:ascii="Menlo" w:eastAsia="Times New Roman" w:hAnsi="Menlo" w:cs="Menlo"/>
+          <w:noProof w:val="0"/>
+          <w:color w:val="D4D4D4"/>
+          <w:sz w:val="18"/>
+          <w:szCs w:val="18"/>
+          <w:lang w:eastAsia="es-MX"/>
+        </w:rPr>
+      </w:pPr>
+      <w:r>
+        <w:rPr>
+          <w:rFonts w:ascii="Menlo" w:eastAsia="Times New Roman" w:hAnsi="Menlo" w:cs="Menlo"/>
+          <w:noProof w:val="0"/>
+          <w:color w:val="D4D4D4"/>
+          <w:sz w:val="18"/>
+          <w:szCs w:val="18"/>
+          <w:lang w:eastAsia="es-MX"/>
+        </w:rPr>
+        <w:t xml:space="preserve">    </w:t>
+      </w:r>
+      <w:proofErr w:type="spellStart"/>
+      <w:r>
+        <w:rPr>
+          <w:rFonts w:ascii="Menlo" w:eastAsia="Times New Roman" w:hAnsi="Menlo" w:cs="Menlo"/>
+          <w:noProof w:val="0"/>
+          <w:color w:val="C586C0"/>
+          <w:sz w:val="18"/>
+          <w:szCs w:val="18"/>
+          <w:lang w:eastAsia="es-MX"/>
+        </w:rPr>
+        <w:t>elif</w:t>
+      </w:r>
+      <w:proofErr w:type="spellEnd"/>
+      <w:r>
+        <w:rPr>
+          <w:rFonts w:ascii="Menlo" w:eastAsia="Times New Roman" w:hAnsi="Menlo" w:cs="Menlo"/>
+          <w:noProof w:val="0"/>
+          <w:color w:val="D4D4D4"/>
+          <w:sz w:val="18"/>
+          <w:szCs w:val="18"/>
+          <w:lang w:eastAsia="es-MX"/>
+        </w:rPr>
+        <w:t xml:space="preserve"> </w:t>
+      </w:r>
+      <w:r>
+        <w:rPr>
+          <w:rFonts w:ascii="Menlo" w:eastAsia="Times New Roman" w:hAnsi="Menlo" w:cs="Menlo"/>
+          <w:noProof w:val="0"/>
+          <w:color w:val="4EC9B0"/>
+          <w:sz w:val="18"/>
+          <w:szCs w:val="18"/>
+          <w:lang w:eastAsia="es-MX"/>
+        </w:rPr>
+        <w:t>int</w:t>
+      </w:r>
+      <w:r>
+        <w:rPr>
+          <w:rFonts w:ascii="Menlo" w:eastAsia="Times New Roman" w:hAnsi="Menlo" w:cs="Menlo"/>
+          <w:noProof w:val="0"/>
+          <w:color w:val="D4D4D4"/>
+          <w:sz w:val="18"/>
+          <w:szCs w:val="18"/>
+          <w:lang w:eastAsia="es-MX"/>
+        </w:rPr>
+        <w:t>(</w:t>
+      </w:r>
+      <w:proofErr w:type="gramStart"/>
+      <w:r>
+        <w:rPr>
+          <w:rFonts w:ascii="Menlo" w:eastAsia="Times New Roman" w:hAnsi="Menlo" w:cs="Menlo"/>
+          <w:noProof w:val="0"/>
+          <w:color w:val="D4D4D4"/>
+          <w:sz w:val="18"/>
+          <w:szCs w:val="18"/>
+          <w:lang w:eastAsia="es-MX"/>
+        </w:rPr>
+        <w:t>inputs[</w:t>
+      </w:r>
+      <w:proofErr w:type="gramEnd"/>
+      <w:r>
+        <w:rPr>
+          <w:rFonts w:ascii="Menlo" w:eastAsia="Times New Roman" w:hAnsi="Menlo" w:cs="Menlo"/>
+          <w:noProof w:val="0"/>
+          <w:color w:val="B5CEA8"/>
+          <w:sz w:val="18"/>
+          <w:szCs w:val="18"/>
+          <w:lang w:eastAsia="es-MX"/>
+        </w:rPr>
+        <w:t>0</w:t>
+      </w:r>
+      <w:r>
+        <w:rPr>
+          <w:rFonts w:ascii="Menlo" w:eastAsia="Times New Roman" w:hAnsi="Menlo" w:cs="Menlo"/>
+          <w:noProof w:val="0"/>
+          <w:color w:val="D4D4D4"/>
+          <w:sz w:val="18"/>
+          <w:szCs w:val="18"/>
+          <w:lang w:eastAsia="es-MX"/>
+        </w:rPr>
+        <w:t xml:space="preserve">]) == </w:t>
+      </w:r>
+      <w:r>
+        <w:rPr>
+          <w:rFonts w:ascii="Menlo" w:eastAsia="Times New Roman" w:hAnsi="Menlo" w:cs="Menlo"/>
+          <w:noProof w:val="0"/>
+          <w:color w:val="B5CEA8"/>
+          <w:sz w:val="18"/>
+          <w:szCs w:val="18"/>
+          <w:lang w:eastAsia="es-MX"/>
+        </w:rPr>
+        <w:t>3</w:t>
+      </w:r>
+      <w:r>
+        <w:rPr>
+          <w:rFonts w:ascii="Menlo" w:eastAsia="Times New Roman" w:hAnsi="Menlo" w:cs="Menlo"/>
+          <w:noProof w:val="0"/>
+          <w:color w:val="D4D4D4"/>
+          <w:sz w:val="18"/>
+          <w:szCs w:val="18"/>
+          <w:lang w:eastAsia="es-MX"/>
+        </w:rPr>
+        <w:t>:</w:t>
+      </w:r>
+    </w:p>
+    <w:p>
+      <w:pPr>
+        <w:shd w:val="clear" w:color="auto" w:fill="1E1E1E"/>
+        <w:spacing w:after="0" w:line="270" w:lineRule="atLeast"/>
+        <w:rPr>
+          <w:rFonts w:ascii="Menlo" w:eastAsia="Times New Roman" w:hAnsi="Menlo" w:cs="Menlo"/>
+          <w:b/>
+          <w:bCs/>
+          <w:noProof w:val="0"/>
+          <w:color w:val="D4D4D4"/>
+          <w:sz w:val="18"/>
+          <w:szCs w:val="18"/>
+          <w:lang w:val="es-CO" w:eastAsia="es-MX"/>
+        </w:rPr>
+      </w:pPr>
+      <w:r>
+        <w:rPr>
+          <w:rFonts w:ascii="Menlo" w:eastAsia="Times New Roman" w:hAnsi="Menlo" w:cs="Menlo"/>
+          <w:b/>
+          <w:bCs/>
+          <w:noProof w:val="0"/>
+          <w:color w:val="D4D4D4"/>
+          <w:sz w:val="18"/>
+          <w:szCs w:val="18"/>
+          <w:lang w:eastAsia="es-MX"/>
+        </w:rPr>
+        <w:t xml:space="preserve">        </w:t>
+      </w:r>
+      <w:r>
+        <w:rPr>
+          <w:rFonts w:ascii="Menlo" w:eastAsia="Times New Roman" w:hAnsi="Menlo" w:cs="Menlo"/>
+          <w:b/>
+          <w:bCs/>
+          <w:noProof w:val="0"/>
+          <w:color w:val="D4D4D4"/>
+          <w:sz w:val="18"/>
+          <w:szCs w:val="18"/>
+          <w:highlight w:val="red"/>
+          <w:lang w:val="es-CO" w:eastAsia="es-MX"/>
+        </w:rPr>
+        <w:t xml:space="preserve">authorname = </w:t>
+      </w:r>
+      <w:r>
+        <w:rPr>
+          <w:rFonts w:ascii="Menlo" w:eastAsia="Times New Roman" w:hAnsi="Menlo" w:cs="Menlo"/>
+          <w:b/>
+          <w:bCs/>
+          <w:noProof w:val="0"/>
+          <w:color w:val="DCDCAA"/>
+          <w:sz w:val="18"/>
+          <w:szCs w:val="18"/>
+          <w:highlight w:val="red"/>
+          <w:lang w:val="es-CO" w:eastAsia="es-MX"/>
+        </w:rPr>
+        <w:t>input</w:t>
+      </w:r>
+      <w:r>
+        <w:rPr>
+          <w:rFonts w:ascii="Menlo" w:eastAsia="Times New Roman" w:hAnsi="Menlo" w:cs="Menlo"/>
+          <w:b/>
+          <w:bCs/>
+          <w:noProof w:val="0"/>
+          <w:color w:val="D4D4D4"/>
+          <w:sz w:val="18"/>
+          <w:szCs w:val="18"/>
+          <w:highlight w:val="red"/>
+          <w:lang w:val="es-CO" w:eastAsia="es-MX"/>
+        </w:rPr>
+        <w:t>(</w:t>
+      </w:r>
+      <w:r>
+        <w:rPr>
+          <w:rFonts w:ascii="Menlo" w:eastAsia="Times New Roman" w:hAnsi="Menlo" w:cs="Menlo"/>
+          <w:b/>
+          <w:bCs/>
+          <w:noProof w:val="0"/>
+          <w:color w:val="CE9178"/>
+          <w:sz w:val="18"/>
+          <w:szCs w:val="18"/>
+          <w:highlight w:val="red"/>
+          <w:lang w:val="es-CO" w:eastAsia="es-MX"/>
+        </w:rPr>
+        <w:t>"Nombre del autor a buscar: "</w:t>
+      </w:r>
+      <w:r>
+        <w:rPr>
+          <w:rFonts w:ascii="Menlo" w:eastAsia="Times New Roman" w:hAnsi="Menlo" w:cs="Menlo"/>
+          <w:b/>
+          <w:bCs/>
+          <w:noProof w:val="0"/>
+          <w:color w:val="D4D4D4"/>
+          <w:sz w:val="18"/>
+          <w:szCs w:val="18"/>
+          <w:highlight w:val="red"/>
+          <w:lang w:val="es-CO" w:eastAsia="es-MX"/>
+        </w:rPr>
+        <w:t>)</w:t>
+      </w:r>
+    </w:p>
+    <w:p>
+      <w:pPr>
+        <w:shd w:val="clear" w:color="auto" w:fill="1E1E1E"/>
+        <w:spacing w:after="0" w:line="270" w:lineRule="atLeast"/>
+        <w:rPr>
+          <w:rFonts w:ascii="Menlo" w:eastAsia="Times New Roman" w:hAnsi="Menlo" w:cs="Menlo"/>
+          <w:noProof w:val="0"/>
+          <w:color w:val="D4D4D4"/>
+          <w:sz w:val="18"/>
+          <w:szCs w:val="18"/>
+          <w:lang w:eastAsia="es-MX"/>
+        </w:rPr>
+      </w:pPr>
+      <w:r>
+        <w:rPr>
+          <w:rFonts w:ascii="Menlo" w:eastAsia="Times New Roman" w:hAnsi="Menlo" w:cs="Menlo"/>
+          <w:noProof w:val="0"/>
+          <w:color w:val="D4D4D4"/>
+          <w:sz w:val="18"/>
+          <w:szCs w:val="18"/>
+          <w:lang w:val="es-CO" w:eastAsia="es-MX"/>
+        </w:rPr>
+        <w:t xml:space="preserve">        </w:t>
+      </w:r>
+      <w:r>
+        <w:rPr>
+          <w:rFonts w:ascii="Menlo" w:eastAsia="Times New Roman" w:hAnsi="Menlo" w:cs="Menlo"/>
+          <w:noProof w:val="0"/>
+          <w:color w:val="D4D4D4"/>
+          <w:sz w:val="18"/>
+          <w:szCs w:val="18"/>
+          <w:lang w:eastAsia="es-MX"/>
+        </w:rPr>
+        <w:t xml:space="preserve">author = </w:t>
+      </w:r>
+      <w:proofErr w:type="spellStart"/>
+      <w:proofErr w:type="gramStart"/>
+      <w:r>
+        <w:rPr>
+          <w:rFonts w:ascii="Menlo" w:eastAsia="Times New Roman" w:hAnsi="Menlo" w:cs="Menlo"/>
+          <w:noProof w:val="0"/>
+          <w:color w:val="D4D4D4"/>
+          <w:sz w:val="18"/>
+          <w:szCs w:val="18"/>
+          <w:lang w:eastAsia="es-MX"/>
+        </w:rPr>
+        <w:t>controller.getBooksByAuthor</w:t>
+      </w:r>
+      <w:proofErr w:type="spellEnd"/>
+      <w:proofErr w:type="gramEnd"/>
+      <w:r>
+        <w:rPr>
+          <w:rFonts w:ascii="Menlo" w:eastAsia="Times New Roman" w:hAnsi="Menlo" w:cs="Menlo"/>
+          <w:noProof w:val="0"/>
+          <w:color w:val="D4D4D4"/>
+          <w:sz w:val="18"/>
+          <w:szCs w:val="18"/>
+          <w:lang w:eastAsia="es-MX"/>
+        </w:rPr>
+        <w:t xml:space="preserve">(catalog, </w:t>
+      </w:r>
+      <w:proofErr w:type="spellStart"/>
+      <w:r>
+        <w:rPr>
+          <w:rFonts w:ascii="Menlo" w:eastAsia="Times New Roman" w:hAnsi="Menlo" w:cs="Menlo"/>
+          <w:noProof w:val="0"/>
+          <w:color w:val="D4D4D4"/>
+          <w:sz w:val="18"/>
+          <w:szCs w:val="18"/>
+          <w:lang w:eastAsia="es-MX"/>
+        </w:rPr>
+        <w:t>authorname</w:t>
+      </w:r>
+      <w:proofErr w:type="spellEnd"/>
+      <w:r>
+        <w:rPr>
+          <w:rFonts w:ascii="Menlo" w:eastAsia="Times New Roman" w:hAnsi="Menlo" w:cs="Menlo"/>
+          <w:noProof w:val="0"/>
+          <w:color w:val="D4D4D4"/>
+          <w:sz w:val="18"/>
+          <w:szCs w:val="18"/>
+          <w:lang w:eastAsia="es-MX"/>
+        </w:rPr>
+        <w:t>)</w:t>
+      </w:r>
+    </w:p>
+    <w:p>
+      <w:pPr>
+        <w:shd w:val="clear" w:color="auto" w:fill="1E1E1E"/>
+        <w:spacing w:after="0" w:line="270" w:lineRule="atLeast"/>
+        <w:rPr>
+          <w:rFonts w:ascii="Menlo" w:eastAsia="Times New Roman" w:hAnsi="Menlo" w:cs="Menlo"/>
+          <w:noProof w:val="0"/>
+          <w:color w:val="D4D4D4"/>
+          <w:sz w:val="18"/>
+          <w:szCs w:val="18"/>
+          <w:lang w:eastAsia="es-MX"/>
+        </w:rPr>
+      </w:pPr>
+      <w:r>
+        <w:rPr>
+          <w:rFonts w:ascii="Menlo" w:eastAsia="Times New Roman" w:hAnsi="Menlo" w:cs="Menlo"/>
+          <w:noProof w:val="0"/>
+          <w:color w:val="D4D4D4"/>
+          <w:sz w:val="18"/>
+          <w:szCs w:val="18"/>
+          <w:lang w:eastAsia="es-MX"/>
+        </w:rPr>
+        <w:t xml:space="preserve">        </w:t>
+      </w:r>
+      <w:proofErr w:type="spellStart"/>
+      <w:r>
+        <w:rPr>
+          <w:rFonts w:ascii="Menlo" w:eastAsia="Times New Roman" w:hAnsi="Menlo" w:cs="Menlo"/>
+          <w:noProof w:val="0"/>
+          <w:color w:val="D4D4D4"/>
+          <w:sz w:val="18"/>
+          <w:szCs w:val="18"/>
+          <w:lang w:eastAsia="es-MX"/>
+        </w:rPr>
+        <w:t>printAuthorData</w:t>
+      </w:r>
+      <w:proofErr w:type="spellEnd"/>
+      <w:r>
+        <w:rPr>
+          <w:rFonts w:ascii="Menlo" w:eastAsia="Times New Roman" w:hAnsi="Menlo" w:cs="Menlo"/>
+          <w:noProof w:val="0"/>
+          <w:color w:val="D4D4D4"/>
+          <w:sz w:val="18"/>
+          <w:szCs w:val="18"/>
+          <w:lang w:eastAsia="es-MX"/>
+        </w:rPr>
+        <w:t>(author)</w:t>
+      </w:r>
+    </w:p>
+    <w:p>
+      <w:pPr>
+        <w:shd w:val="clear" w:color="auto" w:fill="1E1E1E"/>
+        <w:spacing w:after="0" w:line="270" w:lineRule="atLeast"/>
+        <w:rPr>
+          <w:rFonts w:ascii="Menlo" w:eastAsia="Times New Roman" w:hAnsi="Menlo" w:cs="Menlo"/>
+          <w:noProof w:val="0"/>
+          <w:color w:val="D4D4D4"/>
+          <w:sz w:val="18"/>
+          <w:szCs w:val="18"/>
+          <w:lang w:eastAsia="es-MX"/>
+        </w:rPr>
+      </w:pPr>
+    </w:p>
+    <w:p>
+      <w:pPr>
+        <w:shd w:val="clear" w:color="auto" w:fill="1E1E1E"/>
+        <w:spacing w:after="0" w:line="270" w:lineRule="atLeast"/>
+        <w:rPr>
+          <w:rFonts w:ascii="Menlo" w:eastAsia="Times New Roman" w:hAnsi="Menlo" w:cs="Menlo"/>
+          <w:noProof w:val="0"/>
+          <w:color w:val="D4D4D4"/>
+          <w:sz w:val="18"/>
+          <w:szCs w:val="18"/>
+          <w:lang w:eastAsia="es-MX"/>
+        </w:rPr>
+      </w:pPr>
+      <w:r>
+        <w:rPr>
+          <w:rFonts w:ascii="Menlo" w:eastAsia="Times New Roman" w:hAnsi="Menlo" w:cs="Menlo"/>
+          <w:noProof w:val="0"/>
+          <w:color w:val="D4D4D4"/>
+          <w:sz w:val="18"/>
+          <w:szCs w:val="18"/>
+          <w:lang w:eastAsia="es-MX"/>
+        </w:rPr>
+        <w:t xml:space="preserve">    </w:t>
+      </w:r>
+      <w:proofErr w:type="spellStart"/>
+      <w:r>
+        <w:rPr>
+          <w:rFonts w:ascii="Menlo" w:eastAsia="Times New Roman" w:hAnsi="Menlo" w:cs="Menlo"/>
+          <w:noProof w:val="0"/>
+          <w:color w:val="C586C0"/>
+          <w:sz w:val="18"/>
+          <w:szCs w:val="18"/>
+          <w:lang w:eastAsia="es-MX"/>
+        </w:rPr>
+        <w:t>elif</w:t>
+      </w:r>
+      <w:proofErr w:type="spellEnd"/>
+      <w:r>
+        <w:rPr>
+          <w:rFonts w:ascii="Menlo" w:eastAsia="Times New Roman" w:hAnsi="Menlo" w:cs="Menlo"/>
+          <w:noProof w:val="0"/>
+          <w:color w:val="D4D4D4"/>
+          <w:sz w:val="18"/>
+          <w:szCs w:val="18"/>
+          <w:lang w:eastAsia="es-MX"/>
+        </w:rPr>
+        <w:t xml:space="preserve"> </w:t>
+      </w:r>
+      <w:r>
+        <w:rPr>
+          <w:rFonts w:ascii="Menlo" w:eastAsia="Times New Roman" w:hAnsi="Menlo" w:cs="Menlo"/>
+          <w:noProof w:val="0"/>
+          <w:color w:val="4EC9B0"/>
+          <w:sz w:val="18"/>
+          <w:szCs w:val="18"/>
+          <w:lang w:eastAsia="es-MX"/>
+        </w:rPr>
+        <w:t>int</w:t>
+      </w:r>
+      <w:r>
+        <w:rPr>
+          <w:rFonts w:ascii="Menlo" w:eastAsia="Times New Roman" w:hAnsi="Menlo" w:cs="Menlo"/>
+          <w:noProof w:val="0"/>
+          <w:color w:val="D4D4D4"/>
+          <w:sz w:val="18"/>
+          <w:szCs w:val="18"/>
+          <w:lang w:eastAsia="es-MX"/>
+        </w:rPr>
+        <w:t>(</w:t>
+      </w:r>
+      <w:proofErr w:type="gramStart"/>
+      <w:r>
+        <w:rPr>
+          <w:rFonts w:ascii="Menlo" w:eastAsia="Times New Roman" w:hAnsi="Menlo" w:cs="Menlo"/>
+          <w:noProof w:val="0"/>
+          <w:color w:val="D4D4D4"/>
+          <w:sz w:val="18"/>
+          <w:szCs w:val="18"/>
+          <w:lang w:eastAsia="es-MX"/>
+        </w:rPr>
+        <w:t>inputs[</w:t>
+      </w:r>
+      <w:proofErr w:type="gramEnd"/>
+      <w:r>
+        <w:rPr>
+          <w:rFonts w:ascii="Menlo" w:eastAsia="Times New Roman" w:hAnsi="Menlo" w:cs="Menlo"/>
+          <w:noProof w:val="0"/>
+          <w:color w:val="B5CEA8"/>
+          <w:sz w:val="18"/>
+          <w:szCs w:val="18"/>
+          <w:lang w:eastAsia="es-MX"/>
+        </w:rPr>
+        <w:t>0</w:t>
+      </w:r>
+      <w:r>
+        <w:rPr>
+          <w:rFonts w:ascii="Menlo" w:eastAsia="Times New Roman" w:hAnsi="Menlo" w:cs="Menlo"/>
+          <w:noProof w:val="0"/>
+          <w:color w:val="D4D4D4"/>
+          <w:sz w:val="18"/>
+          <w:szCs w:val="18"/>
+          <w:lang w:eastAsia="es-MX"/>
+        </w:rPr>
+        <w:t xml:space="preserve">]) == </w:t>
+      </w:r>
+      <w:r>
+        <w:rPr>
+          <w:rFonts w:ascii="Menlo" w:eastAsia="Times New Roman" w:hAnsi="Menlo" w:cs="Menlo"/>
+          <w:noProof w:val="0"/>
+          <w:color w:val="B5CEA8"/>
+          <w:sz w:val="18"/>
+          <w:szCs w:val="18"/>
+          <w:lang w:eastAsia="es-MX"/>
+        </w:rPr>
+        <w:t>4</w:t>
+      </w:r>
+      <w:r>
+        <w:rPr>
+          <w:rFonts w:ascii="Menlo" w:eastAsia="Times New Roman" w:hAnsi="Menlo" w:cs="Menlo"/>
+          <w:noProof w:val="0"/>
+          <w:color w:val="D4D4D4"/>
+          <w:sz w:val="18"/>
+          <w:szCs w:val="18"/>
+          <w:lang w:eastAsia="es-MX"/>
+        </w:rPr>
+        <w:t>:</w:t>
+      </w:r>
+    </w:p>
+    <w:p>
+      <w:pPr>
+        <w:shd w:val="clear" w:color="auto" w:fill="1E1E1E"/>
+        <w:spacing w:after="0" w:line="270" w:lineRule="atLeast"/>
+        <w:rPr>
+          <w:rFonts w:ascii="Menlo" w:eastAsia="Times New Roman" w:hAnsi="Menlo" w:cs="Menlo"/>
+          <w:b/>
+          <w:bCs/>
+          <w:noProof w:val="0"/>
+          <w:color w:val="D4D4D4"/>
+          <w:sz w:val="18"/>
+          <w:szCs w:val="18"/>
+          <w:lang w:eastAsia="es-MX"/>
+        </w:rPr>
+      </w:pPr>
+      <w:r>
+        <w:rPr>
+          <w:rFonts w:ascii="Menlo" w:eastAsia="Times New Roman" w:hAnsi="Menlo" w:cs="Menlo"/>
+          <w:b/>
+          <w:bCs/>
+          <w:noProof w:val="0"/>
+          <w:color w:val="D4D4D4"/>
+          <w:sz w:val="18"/>
+          <w:szCs w:val="18"/>
+          <w:lang w:eastAsia="es-MX"/>
+        </w:rPr>
+        <w:t xml:space="preserve">        </w:t>
+      </w:r>
+      <w:r>
+        <w:rPr>
+          <w:rFonts w:ascii="Menlo" w:eastAsia="Times New Roman" w:hAnsi="Menlo" w:cs="Menlo"/>
+          <w:b/>
+          <w:bCs/>
+          <w:noProof w:val="0"/>
+          <w:color w:val="D4D4D4"/>
+          <w:sz w:val="18"/>
+          <w:szCs w:val="18"/>
+          <w:highlight w:val="red"/>
+          <w:lang w:eastAsia="es-MX"/>
+        </w:rPr>
+        <w:t xml:space="preserve">label = </w:t>
+      </w:r>
+      <w:proofErr w:type="gramStart"/>
+      <w:r>
+        <w:rPr>
+          <w:rFonts w:ascii="Menlo" w:eastAsia="Times New Roman" w:hAnsi="Menlo" w:cs="Menlo"/>
+          <w:b/>
+          <w:bCs/>
+          <w:noProof w:val="0"/>
+          <w:color w:val="DCDCAA"/>
+          <w:sz w:val="18"/>
+          <w:szCs w:val="18"/>
+          <w:highlight w:val="red"/>
+          <w:lang w:eastAsia="es-MX"/>
+        </w:rPr>
+        <w:t>input</w:t>
+      </w:r>
+      <w:r>
+        <w:rPr>
+          <w:rFonts w:ascii="Menlo" w:eastAsia="Times New Roman" w:hAnsi="Menlo" w:cs="Menlo"/>
+          <w:b/>
+          <w:bCs/>
+          <w:noProof w:val="0"/>
+          <w:color w:val="D4D4D4"/>
+          <w:sz w:val="18"/>
+          <w:szCs w:val="18"/>
+          <w:highlight w:val="red"/>
+          <w:lang w:eastAsia="es-MX"/>
+        </w:rPr>
+        <w:t>(</w:t>
+      </w:r>
+      <w:proofErr w:type="gramEnd"/>
+      <w:r>
+        <w:rPr>
+          <w:rFonts w:ascii="Menlo" w:eastAsia="Times New Roman" w:hAnsi="Menlo" w:cs="Menlo"/>
+          <w:b/>
+          <w:bCs/>
+          <w:noProof w:val="0"/>
+          <w:color w:val="CE9178"/>
+          <w:sz w:val="18"/>
+          <w:szCs w:val="18"/>
+          <w:highlight w:val="red"/>
+          <w:lang w:eastAsia="es-MX"/>
+        </w:rPr>
+        <w:t>"</w:t>
+      </w:r>
+      <w:proofErr w:type="spellStart"/>
+      <w:r>
+        <w:rPr>
+          <w:rFonts w:ascii="Menlo" w:eastAsia="Times New Roman" w:hAnsi="Menlo" w:cs="Menlo"/>
+          <w:b/>
+          <w:bCs/>
+          <w:noProof w:val="0"/>
+          <w:color w:val="CE9178"/>
+          <w:sz w:val="18"/>
+          <w:szCs w:val="18"/>
+          <w:highlight w:val="red"/>
+          <w:lang w:eastAsia="es-MX"/>
+        </w:rPr>
+        <w:t>Etiqueta</w:t>
+      </w:r>
+      <w:proofErr w:type="spellEnd"/>
+      <w:r>
+        <w:rPr>
+          <w:rFonts w:ascii="Menlo" w:eastAsia="Times New Roman" w:hAnsi="Menlo" w:cs="Menlo"/>
+          <w:b/>
+          <w:bCs/>
+          <w:noProof w:val="0"/>
+          <w:color w:val="CE9178"/>
+          <w:sz w:val="18"/>
+          <w:szCs w:val="18"/>
+          <w:highlight w:val="red"/>
+          <w:lang w:eastAsia="es-MX"/>
+        </w:rPr>
+        <w:t xml:space="preserve"> a </w:t>
+      </w:r>
+      <w:proofErr w:type="spellStart"/>
+      <w:r>
+        <w:rPr>
+          <w:rFonts w:ascii="Menlo" w:eastAsia="Times New Roman" w:hAnsi="Menlo" w:cs="Menlo"/>
+          <w:b/>
+          <w:bCs/>
+          <w:noProof w:val="0"/>
+          <w:color w:val="CE9178"/>
+          <w:sz w:val="18"/>
+          <w:szCs w:val="18"/>
+          <w:highlight w:val="red"/>
+          <w:lang w:eastAsia="es-MX"/>
+        </w:rPr>
+        <w:t>buscar</w:t>
+      </w:r>
+      <w:proofErr w:type="spellEnd"/>
+      <w:r>
+        <w:rPr>
+          <w:rFonts w:ascii="Menlo" w:eastAsia="Times New Roman" w:hAnsi="Menlo" w:cs="Menlo"/>
+          <w:b/>
+          <w:bCs/>
+          <w:noProof w:val="0"/>
+          <w:color w:val="CE9178"/>
+          <w:sz w:val="18"/>
+          <w:szCs w:val="18"/>
+          <w:highlight w:val="red"/>
+          <w:lang w:eastAsia="es-MX"/>
+        </w:rPr>
+        <w:t>: "</w:t>
+      </w:r>
+      <w:r>
+        <w:rPr>
+          <w:rFonts w:ascii="Menlo" w:eastAsia="Times New Roman" w:hAnsi="Menlo" w:cs="Menlo"/>
+          <w:b/>
+          <w:bCs/>
+          <w:noProof w:val="0"/>
+          <w:color w:val="D4D4D4"/>
+          <w:sz w:val="18"/>
+          <w:szCs w:val="18"/>
+          <w:highlight w:val="red"/>
+          <w:lang w:eastAsia="es-MX"/>
+        </w:rPr>
+        <w:t>)</w:t>
+      </w:r>
+    </w:p>
+    <w:p>
+      <w:pPr>
+        <w:shd w:val="clear" w:color="auto" w:fill="1E1E1E"/>
+        <w:spacing w:after="0" w:line="270" w:lineRule="atLeast"/>
+        <w:rPr>
+          <w:rFonts w:ascii="Menlo" w:eastAsia="Times New Roman" w:hAnsi="Menlo" w:cs="Menlo"/>
+          <w:noProof w:val="0"/>
+          <w:color w:val="D4D4D4"/>
+          <w:sz w:val="18"/>
+          <w:szCs w:val="18"/>
+          <w:lang w:eastAsia="es-MX"/>
+        </w:rPr>
+      </w:pPr>
+      <w:r>
+        <w:rPr>
+          <w:rFonts w:ascii="Menlo" w:eastAsia="Times New Roman" w:hAnsi="Menlo" w:cs="Menlo"/>
+          <w:noProof w:val="0"/>
+          <w:color w:val="D4D4D4"/>
+          <w:sz w:val="18"/>
+          <w:szCs w:val="18"/>
+          <w:lang w:eastAsia="es-MX"/>
+        </w:rPr>
+        <w:t xml:space="preserve">        </w:t>
+      </w:r>
+      <w:proofErr w:type="spellStart"/>
+      <w:r>
+        <w:rPr>
+          <w:rFonts w:ascii="Menlo" w:eastAsia="Times New Roman" w:hAnsi="Menlo" w:cs="Menlo"/>
+          <w:noProof w:val="0"/>
+          <w:color w:val="D4D4D4"/>
+          <w:sz w:val="18"/>
+          <w:szCs w:val="18"/>
+          <w:lang w:eastAsia="es-MX"/>
+        </w:rPr>
+        <w:t>book_count</w:t>
+      </w:r>
+      <w:proofErr w:type="spellEnd"/>
+      <w:r>
+        <w:rPr>
+          <w:rFonts w:ascii="Menlo" w:eastAsia="Times New Roman" w:hAnsi="Menlo" w:cs="Menlo"/>
+          <w:noProof w:val="0"/>
+          <w:color w:val="D4D4D4"/>
+          <w:sz w:val="18"/>
+          <w:szCs w:val="18"/>
+          <w:lang w:eastAsia="es-MX"/>
+        </w:rPr>
+        <w:t xml:space="preserve"> = </w:t>
+      </w:r>
+      <w:proofErr w:type="spellStart"/>
+      <w:proofErr w:type="gramStart"/>
+      <w:r>
+        <w:rPr>
+          <w:rFonts w:ascii="Menlo" w:eastAsia="Times New Roman" w:hAnsi="Menlo" w:cs="Menlo"/>
+          <w:noProof w:val="0"/>
+          <w:color w:val="D4D4D4"/>
+          <w:sz w:val="18"/>
+          <w:szCs w:val="18"/>
+          <w:lang w:eastAsia="es-MX"/>
+        </w:rPr>
+        <w:t>controller.countBooksByTag</w:t>
+      </w:r>
+      <w:proofErr w:type="spellEnd"/>
+      <w:proofErr w:type="gramEnd"/>
+      <w:r>
+        <w:rPr>
+          <w:rFonts w:ascii="Menlo" w:eastAsia="Times New Roman" w:hAnsi="Menlo" w:cs="Menlo"/>
+          <w:noProof w:val="0"/>
+          <w:color w:val="D4D4D4"/>
+          <w:sz w:val="18"/>
+          <w:szCs w:val="18"/>
+          <w:lang w:eastAsia="es-MX"/>
+        </w:rPr>
+        <w:t>(catalog, label)</w:t>
+      </w:r>
+    </w:p>
+    <w:p>
+      <w:pPr>
+        <w:shd w:val="clear" w:color="auto" w:fill="1E1E1E"/>
+        <w:spacing w:after="0" w:line="270" w:lineRule="atLeast"/>
+        <w:rPr>
+          <w:rFonts w:ascii="Menlo" w:eastAsia="Times New Roman" w:hAnsi="Menlo" w:cs="Menlo"/>
+          <w:noProof w:val="0"/>
+          <w:color w:val="D4D4D4"/>
+          <w:sz w:val="18"/>
+          <w:szCs w:val="18"/>
+          <w:lang w:val="es-CO" w:eastAsia="es-MX"/>
+        </w:rPr>
+      </w:pPr>
+      <w:r>
+        <w:rPr>
+          <w:rFonts w:ascii="Menlo" w:eastAsia="Times New Roman" w:hAnsi="Menlo" w:cs="Menlo"/>
+          <w:noProof w:val="0"/>
+          <w:color w:val="D4D4D4"/>
+          <w:sz w:val="18"/>
+          <w:szCs w:val="18"/>
+          <w:lang w:eastAsia="es-MX"/>
+        </w:rPr>
+        <w:t xml:space="preserve">        </w:t>
+      </w:r>
+      <w:r>
+        <w:rPr>
+          <w:rFonts w:ascii="Menlo" w:eastAsia="Times New Roman" w:hAnsi="Menlo" w:cs="Menlo"/>
+          <w:noProof w:val="0"/>
+          <w:color w:val="DCDCAA"/>
+          <w:sz w:val="18"/>
+          <w:szCs w:val="18"/>
+          <w:lang w:val="es-CO" w:eastAsia="es-MX"/>
+        </w:rPr>
+        <w:t>print</w:t>
+      </w:r>
+      <w:r>
+        <w:rPr>
+          <w:rFonts w:ascii="Menlo" w:eastAsia="Times New Roman" w:hAnsi="Menlo" w:cs="Menlo"/>
+          <w:noProof w:val="0"/>
+          <w:color w:val="D4D4D4"/>
+          <w:sz w:val="18"/>
+          <w:szCs w:val="18"/>
+          <w:lang w:val="es-CO" w:eastAsia="es-MX"/>
+        </w:rPr>
+        <w:t>(</w:t>
+      </w:r>
+      <w:r>
+        <w:rPr>
+          <w:rFonts w:ascii="Menlo" w:eastAsia="Times New Roman" w:hAnsi="Menlo" w:cs="Menlo"/>
+          <w:noProof w:val="0"/>
+          <w:color w:val="CE9178"/>
+          <w:sz w:val="18"/>
+          <w:szCs w:val="18"/>
+          <w:lang w:val="es-CO" w:eastAsia="es-MX"/>
+        </w:rPr>
+        <w:t>'Se encontraron: '</w:t>
+      </w:r>
+      <w:r>
+        <w:rPr>
+          <w:rFonts w:ascii="Menlo" w:eastAsia="Times New Roman" w:hAnsi="Menlo" w:cs="Menlo"/>
+          <w:noProof w:val="0"/>
+          <w:color w:val="D4D4D4"/>
+          <w:sz w:val="18"/>
+          <w:szCs w:val="18"/>
+          <w:lang w:val="es-CO" w:eastAsia="es-MX"/>
+        </w:rPr>
+        <w:t xml:space="preserve">, book_count, </w:t>
+      </w:r>
+      <w:r>
+        <w:rPr>
+          <w:rFonts w:ascii="Menlo" w:eastAsia="Times New Roman" w:hAnsi="Menlo" w:cs="Menlo"/>
+          <w:noProof w:val="0"/>
+          <w:color w:val="CE9178"/>
+          <w:sz w:val="18"/>
+          <w:szCs w:val="18"/>
+          <w:lang w:val="es-CO" w:eastAsia="es-MX"/>
+        </w:rPr>
+        <w:t>' Libros'</w:t>
+      </w:r>
+      <w:r>
+        <w:rPr>
+          <w:rFonts w:ascii="Menlo" w:eastAsia="Times New Roman" w:hAnsi="Menlo" w:cs="Menlo"/>
+          <w:noProof w:val="0"/>
+          <w:color w:val="D4D4D4"/>
+          <w:sz w:val="18"/>
+          <w:szCs w:val="18"/>
+          <w:lang w:val="es-CO" w:eastAsia="es-MX"/>
+        </w:rPr>
+        <w:t>)</w:t>
+      </w:r>
+    </w:p>
+    <w:p>
+      <w:pPr>
+        <w:shd w:val="clear" w:color="auto" w:fill="1E1E1E"/>
+        <w:spacing w:after="0" w:line="270" w:lineRule="atLeast"/>
+        <w:rPr>
+          <w:rFonts w:ascii="Menlo" w:eastAsia="Times New Roman" w:hAnsi="Menlo" w:cs="Menlo"/>
+          <w:noProof w:val="0"/>
+          <w:color w:val="D4D4D4"/>
+          <w:sz w:val="18"/>
+          <w:szCs w:val="18"/>
+          <w:lang w:val="es-CO" w:eastAsia="es-MX"/>
+        </w:rPr>
+      </w:pPr>
+    </w:p>
+    <w:p>
+      <w:pPr>
+        <w:spacing w:after="0"/>
+        <w:jc w:val="both"/>
+        <w:rPr>
+          <w:lang w:val="es-419"/>
+        </w:rPr>
+      </w:pPr>
+    </w:p>
+    <w:p>
+      <w:pPr>
+        <w:spacing w:after="0"/>
+        <w:jc w:val="both"/>
+        <w:rPr>
+          <w:lang w:val="es-419"/>
+        </w:rPr>
+      </w:pPr>
+    </w:p>
+    <w:p>
+      <w:pPr>
+        <w:pStyle w:val="Prrafodelista"/>
         <w:numPr>
           <w:ilvl w:val="0"/>
           <w:numId w:val="1"/>
@@ -122,31 +2411,19 @@
         <w:jc w:val="both"/>
         <w:rPr>
           <w:rFonts w:ascii="Dax-Regular" w:hAnsi="Dax-Regular"/>
-          <w:lang w:val="es-419"/>
-        </w:rPr>
-      </w:pPr>
-      <w:r>
-        <w:rPr>
-          <w:rFonts w:ascii="Dax-Regular" w:hAnsi="Dax-Regular"/>
-          <w:lang w:val="es-419"/>
-        </w:rPr>
-        <w:t xml:space="preserve">¿Cómo se almacenan los datos de </w:t>
-      </w:r>
-      <w:r>
-        <w:rPr>
-          <w:rFonts w:ascii="Dax-Regular" w:hAnsi="Dax-Regular"/>
-          <w:b/>
-          <w:bCs/>
-          <w:lang w:val="es-419"/>
-        </w:rPr>
-        <w:t>GoodReads</w:t>
-      </w:r>
-      <w:r>
-        <w:rPr>
-          <w:rFonts w:ascii="Dax-Regular" w:hAnsi="Dax-Regular"/>
-          <w:lang w:val="es-419"/>
-        </w:rPr>
-        <w:t xml:space="preserve"> en el </w:t>
+          <w:b/>
+          <w:bCs/>
+          <w:lang w:val="es-419"/>
+        </w:rPr>
+      </w:pPr>
+      <w:r>
+        <w:rPr>
+          <w:rFonts w:ascii="Dax-Regular" w:hAnsi="Dax-Regular"/>
+          <w:b/>
+          <w:bCs/>
+          <w:lang w:val="es-419"/>
+        </w:rPr>
+        <w:t xml:space="preserve">¿Cómo se almacenan los datos de GoodReads en el </w:t>
       </w:r>
       <w:r>
         <w:rPr>
@@ -160,6 +2437,8 @@
       <w:r>
         <w:rPr>
           <w:rFonts w:ascii="Dax-Regular" w:hAnsi="Dax-Regular"/>
+          <w:b/>
+          <w:bCs/>
           <w:lang w:val="es-419"/>
         </w:rPr>
         <w:t>?</w:t>
@@ -167,7 +2446,86 @@
     </w:p>
     <w:p>
       <w:pPr>
-        <w:pStyle w:val="ListParagraph"/>
+        <w:pStyle w:val="Prrafodelista"/>
+        <w:numPr>
+          <w:ilvl w:val="1"/>
+          <w:numId w:val="1"/>
+        </w:numPr>
+        <w:spacing w:after="0"/>
+        <w:jc w:val="both"/>
+        <w:rPr>
+          <w:rFonts w:ascii="Dax-Regular" w:hAnsi="Dax-Regular"/>
+          <w:lang w:val="es-419"/>
+        </w:rPr>
+      </w:pPr>
+      <w:r>
+        <w:rPr>
+          <w:rFonts w:ascii="Dax-Regular" w:hAnsi="Dax-Regular"/>
+          <w:lang w:val="es-419"/>
+        </w:rPr>
+        <w:t>Por medio de las funciones de “add” se están añadiendo los datos existentes en los archivos .csv.</w:t>
+      </w:r>
+    </w:p>
+    <w:p>
+      <w:pPr>
+        <w:spacing w:after="0"/>
+        <w:jc w:val="both"/>
+        <w:rPr>
+          <w:rFonts w:ascii="Dax-Regular" w:hAnsi="Dax-Regular"/>
+          <w:lang w:val="es-419"/>
+        </w:rPr>
+      </w:pPr>
+      <w:r>
+        <w:rPr>
+          <w:rFonts w:ascii="Dax-Regular" w:hAnsi="Dax-Regular"/>
+          <w:lang w:val="es-419"/>
+        </w:rPr>
+        <w:drawing>
+          <wp:inline distT="0" distB="0" distL="0" distR="0" wp14:anchorId="5F211D29" wp14:editId="7186C66A">
+            <wp:extent cx="2862775" cy="710190"/>
+            <wp:effectExtent l="0" t="0" r="0" b="1270"/>
+            <wp:docPr id="3" name="Imagen 3"/>
+            <wp:cNvGraphicFramePr>
+              <a:graphicFrameLocks xmlns:a="http://schemas.openxmlformats.org/drawingml/2006/main" noChangeAspect="1"/>
+            </wp:cNvGraphicFramePr>
+            <a:graphic xmlns:a="http://schemas.openxmlformats.org/drawingml/2006/main">
+              <a:graphicData uri="http://schemas.openxmlformats.org/drawingml/2006/picture">
+                <pic:pic xmlns:pic="http://schemas.openxmlformats.org/drawingml/2006/picture">
+                  <pic:nvPicPr>
+                    <pic:cNvPr id="3" name="Imagen 3"/>
+                    <pic:cNvPicPr/>
+                  </pic:nvPicPr>
+                  <pic:blipFill>
+                    <a:blip r:embed="rId5" cstate="print">
+                      <a:extLst>
+                        <a:ext uri="{28A0092B-C50C-407E-A947-70E740481C1C}">
+                          <a14:useLocalDpi xmlns:a14="http://schemas.microsoft.com/office/drawing/2010/main" val="0"/>
+                        </a:ext>
+                      </a:extLst>
+                    </a:blip>
+                    <a:stretch>
+                      <a:fillRect/>
+                    </a:stretch>
+                  </pic:blipFill>
+                  <pic:spPr>
+                    <a:xfrm>
+                      <a:off x="0" y="0"/>
+                      <a:ext cx="2947239" cy="731144"/>
+                    </a:xfrm>
+                    <a:prstGeom prst="rect">
+                      <a:avLst/>
+                    </a:prstGeom>
+                  </pic:spPr>
+                </pic:pic>
+              </a:graphicData>
+            </a:graphic>
+          </wp:inline>
+        </w:drawing>
+      </w:r>
+    </w:p>
+    <w:p>
+      <w:pPr>
+        <w:pStyle w:val="Prrafodelista"/>
         <w:numPr>
           <w:ilvl w:val="0"/>
           <w:numId w:val="1"/>
@@ -176,14 +2534,19 @@
         <w:jc w:val="both"/>
         <w:rPr>
           <w:rFonts w:ascii="Dax-Regular" w:hAnsi="Dax-Regular"/>
-          <w:lang w:val="es-419"/>
-        </w:rPr>
-      </w:pPr>
-      <w:r>
-        <w:rPr>
-          <w:rFonts w:ascii="Dax-Regular" w:hAnsi="Dax-Regular"/>
-          <w:lang w:val="es-419"/>
-        </w:rPr>
+          <w:b/>
+          <w:bCs/>
+          <w:lang w:val="es-419"/>
+        </w:rPr>
+      </w:pPr>
+      <w:r>
+        <w:rPr>
+          <w:rFonts w:ascii="Dax-Regular" w:hAnsi="Dax-Regular"/>
+          <w:b/>
+          <w:bCs/>
+          <w:lang w:val="es-419"/>
+        </w:rPr>
+        <w:lastRenderedPageBreak/>
         <w:t xml:space="preserve">¿Cuáles son las funciones que comunican el el </w:t>
       </w:r>
       <w:r>
@@ -198,6 +2561,8 @@
       <w:r>
         <w:rPr>
           <w:rFonts w:ascii="Dax-Regular" w:hAnsi="Dax-Regular"/>
+          <w:b/>
+          <w:bCs/>
           <w:lang w:val="es-419"/>
         </w:rPr>
         <w:t>y el</w:t>
@@ -214,6 +2579,8 @@
       <w:r>
         <w:rPr>
           <w:rFonts w:ascii="Dax-Regular" w:hAnsi="Dax-Regular"/>
+          <w:b/>
+          <w:bCs/>
           <w:lang w:val="es-419"/>
         </w:rPr>
         <w:t>?</w:t>
@@ -221,7 +2588,551 @@
     </w:p>
     <w:p>
       <w:pPr>
-        <w:pStyle w:val="ListParagraph"/>
+        <w:pStyle w:val="Prrafodelista"/>
+        <w:numPr>
+          <w:ilvl w:val="1"/>
+          <w:numId w:val="1"/>
+        </w:numPr>
+        <w:spacing w:after="0"/>
+        <w:jc w:val="both"/>
+        <w:rPr>
+          <w:rFonts w:ascii="Dax-Regular" w:hAnsi="Dax-Regular"/>
+          <w:lang w:val="es-419"/>
+        </w:rPr>
+      </w:pPr>
+      <w:r>
+        <w:rPr>
+          <w:rFonts w:ascii="Dax-Regular" w:hAnsi="Dax-Regular"/>
+          <w:lang w:val="es-419"/>
+        </w:rPr>
+        <w:t>Luego de analizar ambos códigos, podemos concluir que las funciones que los unen son todas aquellas que empiezan con “get”como “get BooksByAuthor”o “getBooksByTag”.</w:t>
+      </w:r>
+    </w:p>
+    <w:p>
+      <w:pPr>
+        <w:spacing w:after="0"/>
+        <w:jc w:val="both"/>
+        <w:rPr>
+          <w:rFonts w:ascii="Dax-Regular" w:hAnsi="Dax-Regular"/>
+          <w:lang w:val="es-419"/>
+        </w:rPr>
+      </w:pPr>
+      <w:r>
+        <w:rPr>
+          <w:rFonts w:ascii="Dax-Regular" w:hAnsi="Dax-Regular"/>
+          <w:lang w:val="es-419"/>
+        </w:rPr>
+        <w:t>Model.py</w:t>
+      </w:r>
+    </w:p>
+    <w:p>
+      <w:pPr>
+        <w:spacing w:after="0"/>
+        <w:jc w:val="both"/>
+        <w:rPr>
+          <w:rFonts w:ascii="Dax-Regular" w:hAnsi="Dax-Regular"/>
+          <w:lang w:val="es-419"/>
+        </w:rPr>
+      </w:pPr>
+      <w:r>
+        <w:rPr>
+          <w:rFonts w:ascii="Dax-Regular" w:hAnsi="Dax-Regular"/>
+          <w:lang w:val="es-419"/>
+        </w:rPr>
+        <w:drawing>
+          <wp:inline distT="0" distB="0" distL="0" distR="0" wp14:anchorId="72018BED" wp14:editId="0C0E590F">
+            <wp:extent cx="5943600" cy="2026920"/>
+            <wp:effectExtent l="0" t="0" r="0" b="5080"/>
+            <wp:docPr id="2" name="Imagen 2"/>
+            <wp:cNvGraphicFramePr>
+              <a:graphicFrameLocks xmlns:a="http://schemas.openxmlformats.org/drawingml/2006/main" noChangeAspect="1"/>
+            </wp:cNvGraphicFramePr>
+            <a:graphic xmlns:a="http://schemas.openxmlformats.org/drawingml/2006/main">
+              <a:graphicData uri="http://schemas.openxmlformats.org/drawingml/2006/picture">
+                <pic:pic xmlns:pic="http://schemas.openxmlformats.org/drawingml/2006/picture">
+                  <pic:nvPicPr>
+                    <pic:cNvPr id="2" name="Imagen 2"/>
+                    <pic:cNvPicPr/>
+                  </pic:nvPicPr>
+                  <pic:blipFill>
+                    <a:blip r:embed="rId6">
+                      <a:extLst>
+                        <a:ext uri="{28A0092B-C50C-407E-A947-70E740481C1C}">
+                          <a14:useLocalDpi xmlns:a14="http://schemas.microsoft.com/office/drawing/2010/main" val="0"/>
+                        </a:ext>
+                      </a:extLst>
+                    </a:blip>
+                    <a:stretch>
+                      <a:fillRect/>
+                    </a:stretch>
+                  </pic:blipFill>
+                  <pic:spPr>
+                    <a:xfrm>
+                      <a:off x="0" y="0"/>
+                      <a:ext cx="5943600" cy="2026920"/>
+                    </a:xfrm>
+                    <a:prstGeom prst="rect">
+                      <a:avLst/>
+                    </a:prstGeom>
+                  </pic:spPr>
+                </pic:pic>
+              </a:graphicData>
+            </a:graphic>
+          </wp:inline>
+        </w:drawing>
+      </w:r>
+    </w:p>
+    <w:p>
+      <w:pPr>
+        <w:spacing w:after="0"/>
+        <w:jc w:val="both"/>
+        <w:rPr>
+          <w:rFonts w:ascii="Dax-Regular" w:hAnsi="Dax-Regular"/>
+          <w:lang w:val="es-419"/>
+        </w:rPr>
+      </w:pPr>
+    </w:p>
+    <w:p>
+      <w:pPr>
+        <w:spacing w:after="0"/>
+        <w:jc w:val="both"/>
+        <w:rPr>
+          <w:rFonts w:ascii="Dax-Regular" w:hAnsi="Dax-Regular"/>
+          <w:lang w:val="es-419"/>
+        </w:rPr>
+      </w:pPr>
+      <w:r>
+        <w:rPr>
+          <w:rFonts w:ascii="Dax-Regular" w:hAnsi="Dax-Regular"/>
+          <w:lang w:val="es-419"/>
+        </w:rPr>
+        <w:t>View.py</w:t>
+      </w:r>
+    </w:p>
+    <w:p>
+      <w:pPr>
+        <w:shd w:val="clear" w:color="auto" w:fill="1E1E1E"/>
+        <w:spacing w:after="0" w:line="270" w:lineRule="atLeast"/>
+        <w:rPr>
+          <w:rFonts w:ascii="Menlo" w:eastAsia="Times New Roman" w:hAnsi="Menlo" w:cs="Menlo"/>
+          <w:noProof w:val="0"/>
+          <w:color w:val="D4D4D4"/>
+          <w:sz w:val="18"/>
+          <w:szCs w:val="18"/>
+          <w:lang w:eastAsia="es-MX"/>
+        </w:rPr>
+      </w:pPr>
+      <w:proofErr w:type="spellStart"/>
+      <w:r>
+        <w:rPr>
+          <w:rFonts w:ascii="Menlo" w:eastAsia="Times New Roman" w:hAnsi="Menlo" w:cs="Menlo"/>
+          <w:noProof w:val="0"/>
+          <w:color w:val="C586C0"/>
+          <w:sz w:val="18"/>
+          <w:szCs w:val="18"/>
+          <w:lang w:eastAsia="es-MX"/>
+        </w:rPr>
+        <w:t>elif</w:t>
+      </w:r>
+      <w:proofErr w:type="spellEnd"/>
+      <w:r>
+        <w:rPr>
+          <w:rFonts w:ascii="Menlo" w:eastAsia="Times New Roman" w:hAnsi="Menlo" w:cs="Menlo"/>
+          <w:noProof w:val="0"/>
+          <w:color w:val="D4D4D4"/>
+          <w:sz w:val="18"/>
+          <w:szCs w:val="18"/>
+          <w:lang w:eastAsia="es-MX"/>
+        </w:rPr>
+        <w:t xml:space="preserve"> </w:t>
+      </w:r>
+      <w:r>
+        <w:rPr>
+          <w:rFonts w:ascii="Menlo" w:eastAsia="Times New Roman" w:hAnsi="Menlo" w:cs="Menlo"/>
+          <w:noProof w:val="0"/>
+          <w:color w:val="4EC9B0"/>
+          <w:sz w:val="18"/>
+          <w:szCs w:val="18"/>
+          <w:lang w:eastAsia="es-MX"/>
+        </w:rPr>
+        <w:t>int</w:t>
+      </w:r>
+      <w:r>
+        <w:rPr>
+          <w:rFonts w:ascii="Menlo" w:eastAsia="Times New Roman" w:hAnsi="Menlo" w:cs="Menlo"/>
+          <w:noProof w:val="0"/>
+          <w:color w:val="D4D4D4"/>
+          <w:sz w:val="18"/>
+          <w:szCs w:val="18"/>
+          <w:lang w:eastAsia="es-MX"/>
+        </w:rPr>
+        <w:t>(</w:t>
+      </w:r>
+      <w:proofErr w:type="gramStart"/>
+      <w:r>
+        <w:rPr>
+          <w:rFonts w:ascii="Menlo" w:eastAsia="Times New Roman" w:hAnsi="Menlo" w:cs="Menlo"/>
+          <w:noProof w:val="0"/>
+          <w:color w:val="D4D4D4"/>
+          <w:sz w:val="18"/>
+          <w:szCs w:val="18"/>
+          <w:lang w:eastAsia="es-MX"/>
+        </w:rPr>
+        <w:t>inputs[</w:t>
+      </w:r>
+      <w:proofErr w:type="gramEnd"/>
+      <w:r>
+        <w:rPr>
+          <w:rFonts w:ascii="Menlo" w:eastAsia="Times New Roman" w:hAnsi="Menlo" w:cs="Menlo"/>
+          <w:noProof w:val="0"/>
+          <w:color w:val="B5CEA8"/>
+          <w:sz w:val="18"/>
+          <w:szCs w:val="18"/>
+          <w:lang w:eastAsia="es-MX"/>
+        </w:rPr>
+        <w:t>0</w:t>
+      </w:r>
+      <w:r>
+        <w:rPr>
+          <w:rFonts w:ascii="Menlo" w:eastAsia="Times New Roman" w:hAnsi="Menlo" w:cs="Menlo"/>
+          <w:noProof w:val="0"/>
+          <w:color w:val="D4D4D4"/>
+          <w:sz w:val="18"/>
+          <w:szCs w:val="18"/>
+          <w:lang w:eastAsia="es-MX"/>
+        </w:rPr>
+        <w:t xml:space="preserve">]) == </w:t>
+      </w:r>
+      <w:r>
+        <w:rPr>
+          <w:rFonts w:ascii="Menlo" w:eastAsia="Times New Roman" w:hAnsi="Menlo" w:cs="Menlo"/>
+          <w:noProof w:val="0"/>
+          <w:color w:val="B5CEA8"/>
+          <w:sz w:val="18"/>
+          <w:szCs w:val="18"/>
+          <w:lang w:eastAsia="es-MX"/>
+        </w:rPr>
+        <w:t>3</w:t>
+      </w:r>
+      <w:r>
+        <w:rPr>
+          <w:rFonts w:ascii="Menlo" w:eastAsia="Times New Roman" w:hAnsi="Menlo" w:cs="Menlo"/>
+          <w:noProof w:val="0"/>
+          <w:color w:val="D4D4D4"/>
+          <w:sz w:val="18"/>
+          <w:szCs w:val="18"/>
+          <w:lang w:eastAsia="es-MX"/>
+        </w:rPr>
+        <w:t>:</w:t>
+      </w:r>
+    </w:p>
+    <w:p>
+      <w:pPr>
+        <w:shd w:val="clear" w:color="auto" w:fill="1E1E1E"/>
+        <w:spacing w:after="0" w:line="270" w:lineRule="atLeast"/>
+        <w:rPr>
+          <w:rFonts w:ascii="Menlo" w:eastAsia="Times New Roman" w:hAnsi="Menlo" w:cs="Menlo"/>
+          <w:noProof w:val="0"/>
+          <w:color w:val="D4D4D4"/>
+          <w:sz w:val="18"/>
+          <w:szCs w:val="18"/>
+          <w:lang w:eastAsia="es-MX"/>
+        </w:rPr>
+      </w:pPr>
+      <w:r>
+        <w:rPr>
+          <w:rFonts w:ascii="Menlo" w:eastAsia="Times New Roman" w:hAnsi="Menlo" w:cs="Menlo"/>
+          <w:noProof w:val="0"/>
+          <w:color w:val="D4D4D4"/>
+          <w:sz w:val="18"/>
+          <w:szCs w:val="18"/>
+          <w:lang w:eastAsia="es-MX"/>
+        </w:rPr>
+        <w:t xml:space="preserve">        </w:t>
+      </w:r>
+      <w:proofErr w:type="spellStart"/>
+      <w:r>
+        <w:rPr>
+          <w:rFonts w:ascii="Menlo" w:eastAsia="Times New Roman" w:hAnsi="Menlo" w:cs="Menlo"/>
+          <w:noProof w:val="0"/>
+          <w:color w:val="D4D4D4"/>
+          <w:sz w:val="18"/>
+          <w:szCs w:val="18"/>
+          <w:lang w:eastAsia="es-MX"/>
+        </w:rPr>
+        <w:t>authorname</w:t>
+      </w:r>
+      <w:proofErr w:type="spellEnd"/>
+      <w:r>
+        <w:rPr>
+          <w:rFonts w:ascii="Menlo" w:eastAsia="Times New Roman" w:hAnsi="Menlo" w:cs="Menlo"/>
+          <w:noProof w:val="0"/>
+          <w:color w:val="D4D4D4"/>
+          <w:sz w:val="18"/>
+          <w:szCs w:val="18"/>
+          <w:lang w:eastAsia="es-MX"/>
+        </w:rPr>
+        <w:t xml:space="preserve"> = </w:t>
+      </w:r>
+      <w:proofErr w:type="gramStart"/>
+      <w:r>
+        <w:rPr>
+          <w:rFonts w:ascii="Menlo" w:eastAsia="Times New Roman" w:hAnsi="Menlo" w:cs="Menlo"/>
+          <w:noProof w:val="0"/>
+          <w:color w:val="DCDCAA"/>
+          <w:sz w:val="18"/>
+          <w:szCs w:val="18"/>
+          <w:lang w:eastAsia="es-MX"/>
+        </w:rPr>
+        <w:t>input</w:t>
+      </w:r>
+      <w:r>
+        <w:rPr>
+          <w:rFonts w:ascii="Menlo" w:eastAsia="Times New Roman" w:hAnsi="Menlo" w:cs="Menlo"/>
+          <w:noProof w:val="0"/>
+          <w:color w:val="D4D4D4"/>
+          <w:sz w:val="18"/>
+          <w:szCs w:val="18"/>
+          <w:lang w:eastAsia="es-MX"/>
+        </w:rPr>
+        <w:t>(</w:t>
+      </w:r>
+      <w:proofErr w:type="gramEnd"/>
+      <w:r>
+        <w:rPr>
+          <w:rFonts w:ascii="Menlo" w:eastAsia="Times New Roman" w:hAnsi="Menlo" w:cs="Menlo"/>
+          <w:noProof w:val="0"/>
+          <w:color w:val="CE9178"/>
+          <w:sz w:val="18"/>
+          <w:szCs w:val="18"/>
+          <w:lang w:eastAsia="es-MX"/>
+        </w:rPr>
+        <w:t>"</w:t>
+      </w:r>
+      <w:proofErr w:type="spellStart"/>
+      <w:r>
+        <w:rPr>
+          <w:rFonts w:ascii="Menlo" w:eastAsia="Times New Roman" w:hAnsi="Menlo" w:cs="Menlo"/>
+          <w:noProof w:val="0"/>
+          <w:color w:val="CE9178"/>
+          <w:sz w:val="18"/>
+          <w:szCs w:val="18"/>
+          <w:lang w:eastAsia="es-MX"/>
+        </w:rPr>
+        <w:t>Nombre</w:t>
+      </w:r>
+      <w:proofErr w:type="spellEnd"/>
+      <w:r>
+        <w:rPr>
+          <w:rFonts w:ascii="Menlo" w:eastAsia="Times New Roman" w:hAnsi="Menlo" w:cs="Menlo"/>
+          <w:noProof w:val="0"/>
+          <w:color w:val="CE9178"/>
+          <w:sz w:val="18"/>
+          <w:szCs w:val="18"/>
+          <w:lang w:eastAsia="es-MX"/>
+        </w:rPr>
+        <w:t xml:space="preserve"> del </w:t>
+      </w:r>
+      <w:proofErr w:type="spellStart"/>
+      <w:r>
+        <w:rPr>
+          <w:rFonts w:ascii="Menlo" w:eastAsia="Times New Roman" w:hAnsi="Menlo" w:cs="Menlo"/>
+          <w:noProof w:val="0"/>
+          <w:color w:val="CE9178"/>
+          <w:sz w:val="18"/>
+          <w:szCs w:val="18"/>
+          <w:lang w:eastAsia="es-MX"/>
+        </w:rPr>
+        <w:t>autor</w:t>
+      </w:r>
+      <w:proofErr w:type="spellEnd"/>
+      <w:r>
+        <w:rPr>
+          <w:rFonts w:ascii="Menlo" w:eastAsia="Times New Roman" w:hAnsi="Menlo" w:cs="Menlo"/>
+          <w:noProof w:val="0"/>
+          <w:color w:val="CE9178"/>
+          <w:sz w:val="18"/>
+          <w:szCs w:val="18"/>
+          <w:lang w:eastAsia="es-MX"/>
+        </w:rPr>
+        <w:t xml:space="preserve"> a </w:t>
+      </w:r>
+      <w:proofErr w:type="spellStart"/>
+      <w:r>
+        <w:rPr>
+          <w:rFonts w:ascii="Menlo" w:eastAsia="Times New Roman" w:hAnsi="Menlo" w:cs="Menlo"/>
+          <w:noProof w:val="0"/>
+          <w:color w:val="CE9178"/>
+          <w:sz w:val="18"/>
+          <w:szCs w:val="18"/>
+          <w:lang w:eastAsia="es-MX"/>
+        </w:rPr>
+        <w:t>buscar</w:t>
+      </w:r>
+      <w:proofErr w:type="spellEnd"/>
+      <w:r>
+        <w:rPr>
+          <w:rFonts w:ascii="Menlo" w:eastAsia="Times New Roman" w:hAnsi="Menlo" w:cs="Menlo"/>
+          <w:noProof w:val="0"/>
+          <w:color w:val="CE9178"/>
+          <w:sz w:val="18"/>
+          <w:szCs w:val="18"/>
+          <w:lang w:eastAsia="es-MX"/>
+        </w:rPr>
+        <w:t>: "</w:t>
+      </w:r>
+      <w:r>
+        <w:rPr>
+          <w:rFonts w:ascii="Menlo" w:eastAsia="Times New Roman" w:hAnsi="Menlo" w:cs="Menlo"/>
+          <w:noProof w:val="0"/>
+          <w:color w:val="D4D4D4"/>
+          <w:sz w:val="18"/>
+          <w:szCs w:val="18"/>
+          <w:lang w:eastAsia="es-MX"/>
+        </w:rPr>
+        <w:t>)</w:t>
+      </w:r>
+    </w:p>
+    <w:p>
+      <w:pPr>
+        <w:shd w:val="clear" w:color="auto" w:fill="1E1E1E"/>
+        <w:spacing w:after="0" w:line="270" w:lineRule="atLeast"/>
+        <w:rPr>
+          <w:rFonts w:ascii="Menlo" w:eastAsia="Times New Roman" w:hAnsi="Menlo" w:cs="Menlo"/>
+          <w:noProof w:val="0"/>
+          <w:color w:val="D4D4D4"/>
+          <w:sz w:val="18"/>
+          <w:szCs w:val="18"/>
+          <w:lang w:eastAsia="es-MX"/>
+        </w:rPr>
+      </w:pPr>
+      <w:r>
+        <w:rPr>
+          <w:rFonts w:ascii="Menlo" w:eastAsia="Times New Roman" w:hAnsi="Menlo" w:cs="Menlo"/>
+          <w:noProof w:val="0"/>
+          <w:color w:val="D4D4D4"/>
+          <w:sz w:val="18"/>
+          <w:szCs w:val="18"/>
+          <w:lang w:eastAsia="es-MX"/>
+        </w:rPr>
+        <w:t xml:space="preserve">        </w:t>
+      </w:r>
+      <w:r>
+        <w:rPr>
+          <w:rFonts w:ascii="Menlo" w:eastAsia="Times New Roman" w:hAnsi="Menlo" w:cs="Menlo"/>
+          <w:noProof w:val="0"/>
+          <w:color w:val="D4D4D4"/>
+          <w:sz w:val="18"/>
+          <w:szCs w:val="18"/>
+          <w:highlight w:val="red"/>
+          <w:lang w:eastAsia="es-MX"/>
+        </w:rPr>
+        <w:t xml:space="preserve">author = </w:t>
+      </w:r>
+      <w:proofErr w:type="spellStart"/>
+      <w:proofErr w:type="gramStart"/>
+      <w:r>
+        <w:rPr>
+          <w:rFonts w:ascii="Menlo" w:eastAsia="Times New Roman" w:hAnsi="Menlo" w:cs="Menlo"/>
+          <w:noProof w:val="0"/>
+          <w:color w:val="D4D4D4"/>
+          <w:sz w:val="18"/>
+          <w:szCs w:val="18"/>
+          <w:highlight w:val="red"/>
+          <w:lang w:eastAsia="es-MX"/>
+        </w:rPr>
+        <w:t>controller.getBooksByAuthor</w:t>
+      </w:r>
+      <w:proofErr w:type="spellEnd"/>
+      <w:proofErr w:type="gramEnd"/>
+      <w:r>
+        <w:rPr>
+          <w:rFonts w:ascii="Menlo" w:eastAsia="Times New Roman" w:hAnsi="Menlo" w:cs="Menlo"/>
+          <w:noProof w:val="0"/>
+          <w:color w:val="D4D4D4"/>
+          <w:sz w:val="18"/>
+          <w:szCs w:val="18"/>
+          <w:highlight w:val="red"/>
+          <w:lang w:eastAsia="es-MX"/>
+        </w:rPr>
+        <w:t xml:space="preserve">(catalog, </w:t>
+      </w:r>
+      <w:proofErr w:type="spellStart"/>
+      <w:r>
+        <w:rPr>
+          <w:rFonts w:ascii="Menlo" w:eastAsia="Times New Roman" w:hAnsi="Menlo" w:cs="Menlo"/>
+          <w:noProof w:val="0"/>
+          <w:color w:val="D4D4D4"/>
+          <w:sz w:val="18"/>
+          <w:szCs w:val="18"/>
+          <w:highlight w:val="red"/>
+          <w:lang w:eastAsia="es-MX"/>
+        </w:rPr>
+        <w:t>authorname</w:t>
+      </w:r>
+      <w:proofErr w:type="spellEnd"/>
+      <w:r>
+        <w:rPr>
+          <w:rFonts w:ascii="Menlo" w:eastAsia="Times New Roman" w:hAnsi="Menlo" w:cs="Menlo"/>
+          <w:noProof w:val="0"/>
+          <w:color w:val="D4D4D4"/>
+          <w:sz w:val="18"/>
+          <w:szCs w:val="18"/>
+          <w:highlight w:val="red"/>
+          <w:lang w:eastAsia="es-MX"/>
+        </w:rPr>
+        <w:t>)</w:t>
+      </w:r>
+    </w:p>
+    <w:p>
+      <w:pPr>
+        <w:shd w:val="clear" w:color="auto" w:fill="1E1E1E"/>
+        <w:spacing w:after="0" w:line="270" w:lineRule="atLeast"/>
+        <w:rPr>
+          <w:rFonts w:ascii="Menlo" w:eastAsia="Times New Roman" w:hAnsi="Menlo" w:cs="Menlo"/>
+          <w:noProof w:val="0"/>
+          <w:color w:val="D4D4D4"/>
+          <w:sz w:val="18"/>
+          <w:szCs w:val="18"/>
+          <w:lang w:val="es-CO" w:eastAsia="es-MX"/>
+        </w:rPr>
+      </w:pPr>
+      <w:r>
+        <w:rPr>
+          <w:rFonts w:ascii="Menlo" w:eastAsia="Times New Roman" w:hAnsi="Menlo" w:cs="Menlo"/>
+          <w:noProof w:val="0"/>
+          <w:color w:val="D4D4D4"/>
+          <w:sz w:val="18"/>
+          <w:szCs w:val="18"/>
+          <w:lang w:eastAsia="es-MX"/>
+        </w:rPr>
+        <w:t xml:space="preserve">        </w:t>
+      </w:r>
+      <w:r>
+        <w:rPr>
+          <w:rFonts w:ascii="Menlo" w:eastAsia="Times New Roman" w:hAnsi="Menlo" w:cs="Menlo"/>
+          <w:noProof w:val="0"/>
+          <w:color w:val="D4D4D4"/>
+          <w:sz w:val="18"/>
+          <w:szCs w:val="18"/>
+          <w:lang w:val="es-CO" w:eastAsia="es-MX"/>
+        </w:rPr>
+        <w:t>printAuthorData(author)</w:t>
+      </w:r>
+    </w:p>
+    <w:p>
+      <w:pPr>
+        <w:spacing w:after="0"/>
+        <w:jc w:val="both"/>
+        <w:rPr>
+          <w:rFonts w:ascii="Dax-Regular" w:hAnsi="Dax-Regular"/>
+          <w:lang w:val="es-419"/>
+        </w:rPr>
+      </w:pPr>
+    </w:p>
+    <w:p>
+      <w:pPr>
+        <w:pStyle w:val="Prrafodelista"/>
         <w:numPr>
           <w:ilvl w:val="0"/>
           <w:numId w:val="1"/>
@@ -229,12 +3140,16 @@
         <w:jc w:val="both"/>
         <w:rPr>
           <w:rFonts w:ascii="Dax-Regular" w:hAnsi="Dax-Regular"/>
-          <w:lang w:val="es-419"/>
-        </w:rPr>
-      </w:pPr>
-      <w:r>
-        <w:rPr>
-          <w:rFonts w:ascii="Dax-Regular" w:hAnsi="Dax-Regular"/>
+          <w:b/>
+          <w:bCs/>
+          <w:lang w:val="es-419"/>
+        </w:rPr>
+      </w:pPr>
+      <w:r>
+        <w:rPr>
+          <w:rFonts w:ascii="Dax-Regular" w:hAnsi="Dax-Regular"/>
+          <w:b/>
+          <w:bCs/>
           <w:lang w:val="es-419"/>
         </w:rPr>
         <w:t>¿Cómo se crea una lista?</w:t>
@@ -242,7 +3157,93 @@
     </w:p>
     <w:p>
       <w:pPr>
-        <w:pStyle w:val="ListParagraph"/>
+        <w:pStyle w:val="Prrafodelista"/>
+        <w:numPr>
+          <w:ilvl w:val="1"/>
+          <w:numId w:val="1"/>
+        </w:numPr>
+        <w:jc w:val="both"/>
+        <w:rPr>
+          <w:rFonts w:ascii="Dax-Regular" w:hAnsi="Dax-Regular"/>
+          <w:lang w:val="es-419"/>
+        </w:rPr>
+      </w:pPr>
+      <w:r>
+        <w:rPr>
+          <w:rFonts w:ascii="Dax-Regular" w:hAnsi="Dax-Regular"/>
+          <w:lang w:val="es-419"/>
+        </w:rPr>
+        <w:t>Se define una función en la cual sus parametros son los los siguientes:</w:t>
+      </w:r>
+      <w:r>
+        <w:rPr>
+          <w:rFonts w:ascii="Dax-Regular" w:hAnsi="Dax-Regular"/>
+          <w:noProof/>
+          <w:lang w:val="es-419"/>
+        </w:rPr>
+        <w:t xml:space="preserve"> </w:t>
+      </w:r>
+      <w:r>
+        <w:rPr>
+          <w:rFonts w:ascii="Dax-Regular" w:hAnsi="Dax-Regular"/>
+          <w:noProof/>
+          <w:lang w:val="es-419"/>
+        </w:rPr>
+        <w:drawing>
+          <wp:inline distT="0" distB="0" distL="0" distR="0" wp14:anchorId="3C3AA86E" wp14:editId="67A08CDE">
+            <wp:extent cx="3249637" cy="2418827"/>
+            <wp:effectExtent l="0" t="0" r="1905" b="0"/>
+            <wp:docPr id="1" name="Imagen 1"/>
+            <wp:cNvGraphicFramePr>
+              <a:graphicFrameLocks xmlns:a="http://schemas.openxmlformats.org/drawingml/2006/main" noChangeAspect="1"/>
+            </wp:cNvGraphicFramePr>
+            <a:graphic xmlns:a="http://schemas.openxmlformats.org/drawingml/2006/main">
+              <a:graphicData uri="http://schemas.openxmlformats.org/drawingml/2006/picture">
+                <pic:pic xmlns:pic="http://schemas.openxmlformats.org/drawingml/2006/picture">
+                  <pic:nvPicPr>
+                    <pic:cNvPr id="1" name="Imagen 1"/>
+                    <pic:cNvPicPr/>
+                  </pic:nvPicPr>
+                  <pic:blipFill>
+                    <a:blip r:embed="rId7" cstate="print">
+                      <a:extLst>
+                        <a:ext uri="{28A0092B-C50C-407E-A947-70E740481C1C}">
+                          <a14:useLocalDpi xmlns:a14="http://schemas.microsoft.com/office/drawing/2010/main" val="0"/>
+                        </a:ext>
+                      </a:extLst>
+                    </a:blip>
+                    <a:stretch>
+                      <a:fillRect/>
+                    </a:stretch>
+                  </pic:blipFill>
+                  <pic:spPr>
+                    <a:xfrm>
+                      <a:off x="0" y="0"/>
+                      <a:ext cx="3263275" cy="2428979"/>
+                    </a:xfrm>
+                    <a:prstGeom prst="rect">
+                      <a:avLst/>
+                    </a:prstGeom>
+                  </pic:spPr>
+                </pic:pic>
+              </a:graphicData>
+            </a:graphic>
+          </wp:inline>
+        </w:drawing>
+      </w:r>
+    </w:p>
+    <w:p>
+      <w:pPr>
+        <w:jc w:val="both"/>
+        <w:rPr>
+          <w:rFonts w:ascii="Dax-Regular" w:hAnsi="Dax-Regular"/>
+          <w:lang w:val="es-419"/>
+        </w:rPr>
+      </w:pPr>
+    </w:p>
+    <w:p>
+      <w:pPr>
+        <w:pStyle w:val="Prrafodelista"/>
         <w:numPr>
           <w:ilvl w:val="0"/>
           <w:numId w:val="1"/>
@@ -250,12 +3251,16 @@
         <w:jc w:val="both"/>
         <w:rPr>
           <w:rFonts w:ascii="Dax-Regular" w:hAnsi="Dax-Regular"/>
-          <w:lang w:val="es-419"/>
-        </w:rPr>
-      </w:pPr>
-      <w:r>
-        <w:rPr>
-          <w:rFonts w:ascii="Dax-Regular" w:hAnsi="Dax-Regular"/>
+          <w:b/>
+          <w:bCs/>
+          <w:lang w:val="es-419"/>
+        </w:rPr>
+      </w:pPr>
+      <w:r>
+        <w:rPr>
+          <w:rFonts w:ascii="Dax-Regular" w:hAnsi="Dax-Regular"/>
+          <w:b/>
+          <w:bCs/>
           <w:lang w:val="es-419"/>
         </w:rPr>
         <w:t xml:space="preserve">¿Qué hace el parámetro </w:t>
@@ -264,6 +3269,7 @@
         <w:rPr>
           <w:rFonts w:ascii="Consolas" w:hAnsi="Consolas"/>
           <w:b/>
+          <w:bCs/>
           <w:iCs/>
           <w:lang w:val="es-419"/>
         </w:rPr>
@@ -272,6 +3278,8 @@
       <w:r>
         <w:rPr>
           <w:rFonts w:ascii="Dax-Regular" w:hAnsi="Dax-Regular"/>
+          <w:b/>
+          <w:bCs/>
           <w:lang w:val="es-419"/>
         </w:rPr>
         <w:t xml:space="preserve">en la función </w:t>
@@ -288,6 +3296,8 @@
       <w:r>
         <w:rPr>
           <w:rFonts w:ascii="Dax-Regular" w:hAnsi="Dax-Regular"/>
+          <w:b/>
+          <w:bCs/>
           <w:lang w:val="es-419"/>
         </w:rPr>
         <w:t>?</w:t>
@@ -295,7 +3305,37 @@
     </w:p>
     <w:p>
       <w:pPr>
-        <w:pStyle w:val="ListParagraph"/>
+        <w:pStyle w:val="Prrafodelista"/>
+        <w:numPr>
+          <w:ilvl w:val="1"/>
+          <w:numId w:val="1"/>
+        </w:numPr>
+        <w:jc w:val="both"/>
+        <w:rPr>
+          <w:rFonts w:ascii="Dax-Regular" w:hAnsi="Dax-Regular"/>
+          <w:lang w:val="es-419"/>
+        </w:rPr>
+      </w:pPr>
+      <w:r>
+        <w:rPr>
+          <w:rFonts w:ascii="Dax-Regular" w:hAnsi="Dax-Regular"/>
+          <w:lang w:val="es-419"/>
+        </w:rPr>
+        <w:t>Este parámetro permite comparar los elementos de la lista. En la foto de arriba se puede apreciar lo que se debe utilizar en el caso en el que se provea una función de comparación y también si no se provee esta.</w:t>
+      </w:r>
+    </w:p>
+    <w:p>
+      <w:pPr>
+        <w:jc w:val="both"/>
+        <w:rPr>
+          <w:rFonts w:ascii="Dax-Regular" w:hAnsi="Dax-Regular"/>
+          <w:lang w:val="es-419"/>
+        </w:rPr>
+      </w:pPr>
+    </w:p>
+    <w:p>
+      <w:pPr>
+        <w:pStyle w:val="Prrafodelista"/>
         <w:numPr>
           <w:ilvl w:val="0"/>
           <w:numId w:val="1"/>
@@ -303,20 +3343,44 @@
         <w:jc w:val="both"/>
         <w:rPr>
           <w:rFonts w:ascii="Dax-Regular" w:hAnsi="Dax-Regular"/>
-          <w:lang w:val="es-419"/>
-        </w:rPr>
-      </w:pPr>
-      <w:r>
-        <w:rPr>
-          <w:rFonts w:ascii="Dax-Regular" w:hAnsi="Dax-Regular"/>
-          <w:lang w:val="es-419"/>
-        </w:rPr>
-        <w:t xml:space="preserve">¿Qué hace la funció </w:t>
+          <w:b/>
+          <w:bCs/>
+          <w:lang w:val="es-419"/>
+        </w:rPr>
+      </w:pPr>
+      <w:r>
+        <w:rPr>
+          <w:rFonts w:ascii="Dax-Regular" w:hAnsi="Dax-Regular"/>
+          <w:b/>
+          <w:bCs/>
+          <w:lang w:val="es-419"/>
+        </w:rPr>
+        <w:lastRenderedPageBreak/>
+        <w:t>¿Qué hace la funció</w:t>
+      </w:r>
+      <w:r>
+        <w:rPr>
+          <w:rFonts w:ascii="Dax-Regular" w:hAnsi="Dax-Regular"/>
+          <w:b/>
+          <w:bCs/>
+          <w:lang w:val="es-419"/>
+        </w:rPr>
+        <w:t>n</w:t>
+      </w:r>
+      <w:r>
+        <w:rPr>
+          <w:rFonts w:ascii="Dax-Regular" w:hAnsi="Dax-Regular"/>
+          <w:b/>
+          <w:bCs/>
+          <w:lang w:val="es-419"/>
+        </w:rPr>
+        <w:t xml:space="preserve"> </w:t>
       </w:r>
       <w:r>
         <w:rPr>
           <w:rFonts w:ascii="Consolas" w:hAnsi="Consolas"/>
           <w:b/>
+          <w:bCs/>
           <w:iCs/>
           <w:lang w:val="es-419"/>
         </w:rPr>
@@ -325,6 +3389,8 @@
       <w:r>
         <w:rPr>
           <w:rFonts w:ascii="Dax-Regular" w:hAnsi="Dax-Regular"/>
+          <w:b/>
+          <w:bCs/>
           <w:lang w:val="es-419"/>
         </w:rPr>
         <w:t>?</w:t>
@@ -332,7 +3398,28 @@
     </w:p>
     <w:p>
       <w:pPr>
-        <w:pStyle w:val="ListParagraph"/>
+        <w:pStyle w:val="Prrafodelista"/>
+        <w:numPr>
+          <w:ilvl w:val="1"/>
+          <w:numId w:val="1"/>
+        </w:numPr>
+        <w:jc w:val="both"/>
+        <w:rPr>
+          <w:rFonts w:ascii="Dax-Regular" w:hAnsi="Dax-Regular"/>
+          <w:lang w:val="es-419"/>
+        </w:rPr>
+      </w:pPr>
+      <w:r>
+        <w:rPr>
+          <w:rFonts w:ascii="Dax-Regular" w:hAnsi="Dax-Regular"/>
+          <w:lang w:val="es-419"/>
+        </w:rPr>
+        <w:t>Esta función se encarga de añadir un elemento en la ultima posición de la lista.</w:t>
+      </w:r>
+    </w:p>
+    <w:p>
+      <w:pPr>
+        <w:pStyle w:val="Prrafodelista"/>
         <w:numPr>
           <w:ilvl w:val="0"/>
           <w:numId w:val="1"/>
@@ -340,12 +3427,16 @@
         <w:jc w:val="both"/>
         <w:rPr>
           <w:rFonts w:ascii="Dax-Regular" w:hAnsi="Dax-Regular"/>
-          <w:lang w:val="es-419"/>
-        </w:rPr>
-      </w:pPr>
-      <w:r>
-        <w:rPr>
-          <w:rFonts w:ascii="Dax-Regular" w:hAnsi="Dax-Regular"/>
+          <w:b/>
+          <w:bCs/>
+          <w:lang w:val="es-419"/>
+        </w:rPr>
+      </w:pPr>
+      <w:r>
+        <w:rPr>
+          <w:rFonts w:ascii="Dax-Regular" w:hAnsi="Dax-Regular"/>
+          <w:b/>
+          <w:bCs/>
           <w:lang w:val="es-419"/>
         </w:rPr>
         <w:t xml:space="preserve">¿Qué hace la función </w:t>
@@ -354,6 +3445,7 @@
         <w:rPr>
           <w:rFonts w:ascii="Consolas" w:hAnsi="Consolas"/>
           <w:b/>
+          <w:bCs/>
           <w:iCs/>
           <w:lang w:val="es-419"/>
         </w:rPr>
@@ -362,6 +3454,8 @@
       <w:r>
         <w:rPr>
           <w:rFonts w:ascii="Dax-Regular" w:hAnsi="Dax-Regular"/>
+          <w:b/>
+          <w:bCs/>
           <w:lang w:val="es-419"/>
         </w:rPr>
         <w:t>?</w:t>
@@ -369,7 +3463,56 @@
     </w:p>
     <w:p>
       <w:pPr>
-        <w:pStyle w:val="ListParagraph"/>
+        <w:pStyle w:val="Prrafodelista"/>
+        <w:numPr>
+          <w:ilvl w:val="1"/>
+          <w:numId w:val="1"/>
+        </w:numPr>
+        <w:jc w:val="both"/>
+        <w:rPr>
+          <w:rFonts w:ascii="Dax-Regular" w:hAnsi="Dax-Regular"/>
+          <w:lang w:val="es-419"/>
+        </w:rPr>
+      </w:pPr>
+      <w:r>
+        <w:rPr>
+          <w:rFonts w:ascii="Dax-Regular" w:hAnsi="Dax-Regular"/>
+          <w:lang w:val="es-419"/>
+        </w:rPr>
+        <w:t xml:space="preserve">Esta función se encarga de </w:t>
+      </w:r>
+      <w:r>
+        <w:rPr>
+          <w:rFonts w:ascii="Dax-Regular" w:hAnsi="Dax-Regular"/>
+          <w:lang w:val="es-419"/>
+        </w:rPr>
+        <w:t>encontrar</w:t>
+      </w:r>
+      <w:r>
+        <w:rPr>
+          <w:rFonts w:ascii="Dax-Regular" w:hAnsi="Dax-Regular"/>
+          <w:lang w:val="es-419"/>
+        </w:rPr>
+        <w:t xml:space="preserve"> </w:t>
+      </w:r>
+      <w:r>
+        <w:rPr>
+          <w:rFonts w:ascii="Dax-Regular" w:hAnsi="Dax-Regular"/>
+          <w:lang w:val="es-419"/>
+        </w:rPr>
+        <w:t xml:space="preserve">el elemento en una posición indicada de </w:t>
+      </w:r>
+      <w:r>
+        <w:rPr>
+          <w:rFonts w:ascii="Dax-Regular" w:hAnsi="Dax-Regular"/>
+          <w:lang w:val="es-419"/>
+        </w:rPr>
+        <w:t>la lista.</w:t>
+      </w:r>
+    </w:p>
+    <w:p>
+      <w:pPr>
+        <w:pStyle w:val="Prrafodelista"/>
         <w:numPr>
           <w:ilvl w:val="0"/>
           <w:numId w:val="1"/>
@@ -377,12 +3520,16 @@
         <w:jc w:val="both"/>
         <w:rPr>
           <w:rFonts w:ascii="Dax-Regular" w:hAnsi="Dax-Regular"/>
-          <w:lang w:val="es-419"/>
-        </w:rPr>
-      </w:pPr>
-      <w:r>
-        <w:rPr>
-          <w:rFonts w:ascii="Dax-Regular" w:hAnsi="Dax-Regular"/>
+          <w:b/>
+          <w:bCs/>
+          <w:lang w:val="es-419"/>
+        </w:rPr>
+      </w:pPr>
+      <w:r>
+        <w:rPr>
+          <w:rFonts w:ascii="Dax-Regular" w:hAnsi="Dax-Regular"/>
+          <w:b/>
+          <w:bCs/>
           <w:lang w:val="es-419"/>
         </w:rPr>
         <w:t xml:space="preserve">¿Qué hace la función </w:t>
@@ -391,6 +3538,7 @@
         <w:rPr>
           <w:rFonts w:ascii="Consolas" w:hAnsi="Consolas"/>
           <w:b/>
+          <w:bCs/>
           <w:iCs/>
           <w:lang w:val="es-419"/>
         </w:rPr>
@@ -399,6 +3547,8 @@
       <w:r>
         <w:rPr>
           <w:rFonts w:ascii="Dax-Regular" w:hAnsi="Dax-Regular"/>
+          <w:b/>
+          <w:bCs/>
           <w:lang w:val="es-419"/>
         </w:rPr>
         <w:t>?</w:t>
@@ -406,7 +3556,28 @@
     </w:p>
     <w:p>
       <w:pPr>
-        <w:pStyle w:val="ListParagraph"/>
+        <w:pStyle w:val="Prrafodelista"/>
+        <w:numPr>
+          <w:ilvl w:val="1"/>
+          <w:numId w:val="1"/>
+        </w:numPr>
+        <w:jc w:val="both"/>
+        <w:rPr>
+          <w:rFonts w:ascii="Dax-Regular" w:hAnsi="Dax-Regular"/>
+          <w:lang w:val="es-419"/>
+        </w:rPr>
+      </w:pPr>
+      <w:r>
+        <w:rPr>
+          <w:rFonts w:ascii="Dax-Regular" w:hAnsi="Dax-Regular"/>
+          <w:lang w:val="es-419"/>
+        </w:rPr>
+        <w:t>Esta función se encarga de retornar una sublista de la lista original.</w:t>
+      </w:r>
+    </w:p>
+    <w:p>
+      <w:pPr>
+        <w:pStyle w:val="Prrafodelista"/>
         <w:numPr>
           <w:ilvl w:val="0"/>
           <w:numId w:val="1"/>
@@ -414,12 +3585,16 @@
         <w:jc w:val="both"/>
         <w:rPr>
           <w:rFonts w:ascii="Dax-Regular" w:hAnsi="Dax-Regular"/>
-          <w:lang w:val="es-419"/>
-        </w:rPr>
-      </w:pPr>
-      <w:r>
-        <w:rPr>
-          <w:rFonts w:ascii="Dax-Regular" w:hAnsi="Dax-Regular"/>
+          <w:b/>
+          <w:bCs/>
+          <w:lang w:val="es-419"/>
+        </w:rPr>
+      </w:pPr>
+      <w:r>
+        <w:rPr>
+          <w:rFonts w:ascii="Dax-Regular" w:hAnsi="Dax-Regular"/>
+          <w:b/>
+          <w:bCs/>
           <w:lang w:val="es-419"/>
         </w:rPr>
         <w:t xml:space="preserve">¿Observó algún cambio en el comportamiento del programa al cambiar la implementación del parámetro </w:t>
@@ -436,6 +3611,8 @@
       <w:r>
         <w:rPr>
           <w:rFonts w:ascii="Dax-Regular" w:hAnsi="Dax-Regular"/>
+          <w:b/>
+          <w:bCs/>
           <w:lang w:val="es-419"/>
         </w:rPr>
         <w:t xml:space="preserve"> a </w:t>
@@ -452,6 +3629,8 @@
       <w:r>
         <w:rPr>
           <w:rFonts w:ascii="Dax-Regular" w:hAnsi="Dax-Regular"/>
+          <w:b/>
+          <w:bCs/>
           <w:lang w:val="es-419"/>
         </w:rPr>
         <w:t>?</w:t>
@@ -459,10 +3638,30 @@
     </w:p>
     <w:p>
       <w:pPr>
-        <w:rPr>
-          <w:lang w:val="es-419"/>
-        </w:rPr>
-      </w:pPr>
+        <w:pStyle w:val="Prrafodelista"/>
+        <w:numPr>
+          <w:ilvl w:val="1"/>
+          <w:numId w:val="1"/>
+        </w:numPr>
+        <w:jc w:val="both"/>
+        <w:rPr>
+          <w:lang w:val="es-419"/>
+        </w:rPr>
+      </w:pPr>
+      <w:r>
+        <w:rPr>
+          <w:rFonts w:ascii="Dax-Regular" w:hAnsi="Dax-Regular"/>
+          <w:lang w:val="es-419"/>
+        </w:rPr>
+        <w:t xml:space="preserve">El tiempo de ejecución del programa fue mucho más largo. </w:t>
+      </w:r>
+      <w:r>
+        <w:rPr>
+          <w:rFonts w:ascii="Dax-Regular" w:hAnsi="Dax-Regular"/>
+          <w:lang w:val="es-419"/>
+        </w:rPr>
+        <w:t>Esto debido a que, al realizar este cambio, la cantidad de valores que logra tomar el programa es mayor (esto se vió en los resultados que nos entregaba el programa al correrlo luego de los cambios ya nombrados).</w:t>
+      </w:r>
     </w:p>
     <w:sectPr>
       <w:pgSz w:w="12240" w:h="15840"/>
@@ -479,7 +3678,7 @@
   <w:abstractNum w:abstractNumId="0" w15:restartNumberingAfterBreak="0">
     <w:nsid w:val="446D4DDB"/>
     <w:multiLevelType w:val="multilevel"/>
-    <w:tmpl w:val="0409001D"/>
+    <w:tmpl w:val="3C54CBE0"/>
     <w:lvl w:ilvl="0">
       <w:start w:val="1"/>
       <w:numFmt w:val="decimal"/>
@@ -490,6 +3689,7 @@
       </w:pPr>
       <w:rPr>
         <w:rFonts w:hint="default"/>
+        <w:lang w:val="en-US"/>
       </w:rPr>
     </w:lvl>
     <w:lvl w:ilvl="1">
@@ -997,13 +4197,13 @@
       <w:noProof/>
     </w:rPr>
   </w:style>
-  <w:style w:type="character" w:default="1" w:styleId="DefaultParagraphFont">
+  <w:style w:type="character" w:default="1" w:styleId="Fuentedeprrafopredeter">
     <w:name w:val="Default Paragraph Font"/>
     <w:uiPriority w:val="1"/>
     <w:semiHidden/>
     <w:unhideWhenUsed/>
   </w:style>
-  <w:style w:type="table" w:default="1" w:styleId="TableNormal">
+  <w:style w:type="table" w:default="1" w:styleId="Tablanormal">
     <w:name w:val="Normal Table"/>
     <w:uiPriority w:val="99"/>
     <w:semiHidden/>
@@ -1018,17 +4218,17 @@
       </w:tblCellMar>
     </w:tblPr>
   </w:style>
-  <w:style w:type="numbering" w:default="1" w:styleId="NoList">
+  <w:style w:type="numbering" w:default="1" w:styleId="Sinlista">
     <w:name w:val="No List"/>
     <w:uiPriority w:val="99"/>
     <w:semiHidden/>
     <w:unhideWhenUsed/>
   </w:style>
-  <w:style w:type="paragraph" w:styleId="Title">
+  <w:style w:type="paragraph" w:styleId="Ttulo">
     <w:name w:val="Title"/>
     <w:basedOn w:val="Normal"/>
     <w:next w:val="Normal"/>
-    <w:link w:val="TitleChar"/>
+    <w:link w:val="TtuloCar"/>
     <w:uiPriority w:val="10"/>
     <w:qFormat/>
     <w:rsid w:val="00BA3B38"/>
@@ -1044,10 +4244,10 @@
       <w:szCs w:val="56"/>
     </w:rPr>
   </w:style>
-  <w:style w:type="character" w:customStyle="1" w:styleId="TitleChar">
-    <w:name w:val="Title Char"/>
-    <w:basedOn w:val="DefaultParagraphFont"/>
-    <w:link w:val="Title"/>
+  <w:style w:type="character" w:customStyle="1" w:styleId="TtuloCar">
+    <w:name w:val="Título Car"/>
+    <w:basedOn w:val="Fuentedeprrafopredeter"/>
+    <w:link w:val="Ttulo"/>
     <w:uiPriority w:val="10"/>
     <w:rsid w:val="00BA3B38"/>
     <w:rPr>
@@ -1059,7 +4259,7 @@
       <w:szCs w:val="56"/>
     </w:rPr>
   </w:style>
-  <w:style w:type="paragraph" w:styleId="ListParagraph">
+  <w:style w:type="paragraph" w:styleId="Prrafodelista">
     <w:name w:val="List Paragraph"/>
     <w:basedOn w:val="Normal"/>
     <w:uiPriority w:val="34"/>

</xml_diff>